<commit_message>
doc: update daily standup meeting 28 notes
</commit_message>
<xml_diff>
--- a/Documents/Meeting Minutes/daily_standup_meeting_28.docx
+++ b/Documents/Meeting Minutes/daily_standup_meeting_28.docx
@@ -17,10 +17,10 @@
       <w:tblPr>
         <w:tblW w:w="0" w:type="dxa"/>
         <w:tblBorders>
-          <w:top w:val="outset" w:color="auto" w:sz="6" w:space="0"/>
-          <w:left w:val="outset" w:color="auto" w:sz="6" w:space="0"/>
-          <w:bottom w:val="outset" w:color="auto" w:sz="6" w:space="0"/>
-          <w:right w:val="outset" w:color="auto" w:sz="6" w:space="0"/>
+          <w:top w:val="outset" w:sz="6" w:space="0" w:color="auto"/>
+          <w:left w:val="outset" w:sz="6" w:space="0" w:color="auto"/>
+          <w:bottom w:val="outset" w:sz="6" w:space="0" w:color="auto"/>
+          <w:right w:val="outset" w:sz="6" w:space="0" w:color="auto"/>
         </w:tblBorders>
         <w:tblCellMar>
           <w:left w:w="0" w:type="dxa"/>
@@ -40,10 +40,10 @@
           <w:tcPr>
             <w:tcW w:w="4500" w:type="dxa"/>
             <w:tcBorders>
-              <w:top w:val="single" w:color="auto" w:sz="6" w:space="0"/>
-              <w:left w:val="single" w:color="auto" w:sz="6" w:space="0"/>
-              <w:bottom w:val="single" w:color="auto" w:sz="6" w:space="0"/>
-              <w:right w:val="single" w:color="auto" w:sz="6" w:space="0"/>
+              <w:top w:val="single" w:sz="6" w:space="0" w:color="auto"/>
+              <w:left w:val="single" w:sz="6" w:space="0" w:color="auto"/>
+              <w:bottom w:val="single" w:sz="6" w:space="0" w:color="auto"/>
+              <w:right w:val="single" w:sz="6" w:space="0" w:color="auto"/>
             </w:tcBorders>
             <w:shd w:val="clear" w:color="auto" w:fill="auto"/>
             <w:hideMark/>
@@ -78,10 +78,10 @@
           <w:tcPr>
             <w:tcW w:w="4500" w:type="dxa"/>
             <w:tcBorders>
-              <w:top w:val="single" w:color="auto" w:sz="6" w:space="0"/>
-              <w:left w:val="single" w:color="auto" w:sz="6" w:space="0"/>
-              <w:bottom w:val="single" w:color="auto" w:sz="6" w:space="0"/>
-              <w:right w:val="single" w:color="auto" w:sz="6" w:space="0"/>
+              <w:top w:val="single" w:sz="6" w:space="0" w:color="auto"/>
+              <w:left w:val="single" w:sz="6" w:space="0" w:color="auto"/>
+              <w:bottom w:val="single" w:sz="6" w:space="0" w:color="auto"/>
+              <w:right w:val="single" w:sz="6" w:space="0" w:color="auto"/>
             </w:tcBorders>
             <w:shd w:val="clear" w:color="auto" w:fill="auto"/>
             <w:hideMark/>
@@ -121,10 +121,10 @@
           <w:tcPr>
             <w:tcW w:w="4500" w:type="dxa"/>
             <w:tcBorders>
-              <w:top w:val="single" w:color="auto" w:sz="6" w:space="0"/>
-              <w:left w:val="single" w:color="auto" w:sz="6" w:space="0"/>
-              <w:bottom w:val="single" w:color="auto" w:sz="6" w:space="0"/>
-              <w:right w:val="single" w:color="auto" w:sz="6" w:space="0"/>
+              <w:top w:val="single" w:sz="6" w:space="0" w:color="auto"/>
+              <w:left w:val="single" w:sz="6" w:space="0" w:color="auto"/>
+              <w:bottom w:val="single" w:sz="6" w:space="0" w:color="auto"/>
+              <w:right w:val="single" w:sz="6" w:space="0" w:color="auto"/>
             </w:tcBorders>
             <w:shd w:val="clear" w:color="auto" w:fill="auto"/>
             <w:hideMark/>
@@ -159,10 +159,10 @@
           <w:tcPr>
             <w:tcW w:w="4500" w:type="dxa"/>
             <w:tcBorders>
-              <w:top w:val="single" w:color="auto" w:sz="6" w:space="0"/>
-              <w:left w:val="single" w:color="auto" w:sz="6" w:space="0"/>
-              <w:bottom w:val="single" w:color="auto" w:sz="6" w:space="0"/>
-              <w:right w:val="single" w:color="auto" w:sz="6" w:space="0"/>
+              <w:top w:val="single" w:sz="6" w:space="0" w:color="auto"/>
+              <w:left w:val="single" w:sz="6" w:space="0" w:color="auto"/>
+              <w:bottom w:val="single" w:sz="6" w:space="0" w:color="auto"/>
+              <w:right w:val="single" w:sz="6" w:space="0" w:color="auto"/>
             </w:tcBorders>
             <w:shd w:val="clear" w:color="auto" w:fill="auto"/>
             <w:hideMark/>
@@ -241,56 +241,6 @@
       <w:pPr>
         <w:numPr>
           <w:ilvl w:val="0"/>
-          <w:numId w:val="1"/>
-        </w:numPr>
-        <w:rPr/>
-      </w:pPr>
-      <w:r>
-        <w:rPr>
-          <w:lang w:val="en-GB"/>
-        </w:rPr>
-        <w:t>Name:  Sarah Goburdhun</w:t>
-      </w:r>
-      <w:r>
-        <w:tab/>
-      </w:r>
-      <w:r>
-        <w:tab/>
-      </w:r>
-      <w:r>
-        <w:tab/>
-      </w:r>
-      <w:r>
-        <w:tab/>
-      </w:r>
-      <w:r>
-        <w:rPr>
-          <w:lang w:val="en-GB"/>
-        </w:rPr>
-        <w:t xml:space="preserve">Attended? </w:t>
-      </w:r>
-      <w:r>
-        <w:rPr>
-          <w:highlight w:val="green"/>
-          <w:lang w:val="en-GB"/>
-        </w:rPr>
-        <w:t>YES</w:t>
-      </w:r>
-      <w:r>
-        <w:rPr>
-          <w:lang w:val="en-GB"/>
-        </w:rPr>
-        <w:t>/NO   </w:t>
-      </w:r>
-      <w:r>
-        <w:rPr/>
-        <w:t> </w:t>
-      </w:r>
-    </w:p>
-    <w:p>
-      <w:pPr>
-        <w:numPr>
-          <w:ilvl w:val="0"/>
           <w:numId w:val="2"/>
         </w:numPr>
       </w:pPr>
@@ -298,18 +248,12 @@
         <w:rPr>
           <w:lang w:val="en-GB"/>
         </w:rPr>
-        <w:t>Name:</w:t>
+        <w:t>Name:  Sarah Goburdhun</w:t>
       </w:r>
       <w:r>
         <w:tab/>
       </w:r>
       <w:r>
-        <w:rPr>
-          <w:lang w:val="en-GB"/>
-        </w:rPr>
-        <w:t xml:space="preserve">Favour Esset </w:t>
-      </w:r>
-      <w:r>
         <w:tab/>
       </w:r>
       <w:r>
@@ -319,12 +263,6 @@
         <w:tab/>
       </w:r>
       <w:r>
-        <w:tab/>
-      </w:r>
-      <w:r>
-        <w:tab/>
-      </w:r>
-      <w:r>
         <w:rPr>
           <w:lang w:val="en-GB"/>
         </w:rPr>
@@ -341,7 +279,7 @@
         <w:rPr>
           <w:lang w:val="en-GB"/>
         </w:rPr>
-        <w:t>/NO </w:t>
+        <w:t>/NO   </w:t>
       </w:r>
       <w:r>
         <w:t> </w:t>
@@ -367,16 +305,8 @@
         <w:rPr>
           <w:lang w:val="en-GB"/>
         </w:rPr>
-        <w:t xml:space="preserve">Koller Melanie </w:t>
-      </w:r>
-      <w:proofErr w:type="spellStart"/>
-      <w:r>
-        <w:rPr>
-          <w:lang w:val="en-GB"/>
-        </w:rPr>
-        <w:t>Turinabo</w:t>
-      </w:r>
-      <w:proofErr w:type="spellEnd"/>
+        <w:t xml:space="preserve">Favour Esset </w:t>
+      </w:r>
       <w:r>
         <w:tab/>
       </w:r>
@@ -387,10 +317,29 @@
         <w:tab/>
       </w:r>
       <w:r>
-        <w:rPr>
-          <w:lang w:val="en-GB"/>
-        </w:rPr>
-        <w:t>Attended? YES/NO  </w:t>
+        <w:tab/>
+      </w:r>
+      <w:r>
+        <w:tab/>
+      </w:r>
+      <w:r>
+        <w:rPr>
+          <w:lang w:val="en-GB"/>
+        </w:rPr>
+        <w:t xml:space="preserve">Attended? </w:t>
+      </w:r>
+      <w:r>
+        <w:rPr>
+          <w:highlight w:val="green"/>
+          <w:lang w:val="en-GB"/>
+        </w:rPr>
+        <w:t>YES</w:t>
+      </w:r>
+      <w:r>
+        <w:rPr>
+          <w:lang w:val="en-GB"/>
+        </w:rPr>
+        <w:t>/NO </w:t>
       </w:r>
       <w:r>
         <w:t> </w:t>
@@ -402,7 +351,6 @@
           <w:ilvl w:val="0"/>
           <w:numId w:val="4"/>
         </w:numPr>
-        <w:rPr/>
       </w:pPr>
       <w:r>
         <w:rPr>
@@ -417,8 +365,16 @@
         <w:rPr>
           <w:lang w:val="en-GB"/>
         </w:rPr>
-        <w:t>Samuel Kingsley</w:t>
-      </w:r>
+        <w:t xml:space="preserve">Koller Melanie </w:t>
+      </w:r>
+      <w:proofErr w:type="spellStart"/>
+      <w:r>
+        <w:rPr>
+          <w:lang w:val="en-GB"/>
+        </w:rPr>
+        <w:t>Turinabo</w:t>
+      </w:r>
+      <w:proofErr w:type="spellEnd"/>
       <w:r>
         <w:tab/>
       </w:r>
@@ -429,16 +385,12 @@
         <w:tab/>
       </w:r>
       <w:r>
-        <w:tab/>
-      </w:r>
-      <w:r>
-        <w:rPr>
-          <w:lang w:val="en-GB"/>
-        </w:rPr>
-        <w:t>Attended? YES/NO  </w:t>
-      </w:r>
-      <w:r>
-        <w:rPr/>
+        <w:rPr>
+          <w:lang w:val="en-GB"/>
+        </w:rPr>
+        <w:t>Attended? YES/NO  </w:t>
+      </w:r>
+      <w:r>
         <w:t> </w:t>
       </w:r>
     </w:p>
@@ -448,7 +400,6 @@
           <w:ilvl w:val="0"/>
           <w:numId w:val="5"/>
         </w:numPr>
-        <w:rPr/>
       </w:pPr>
       <w:r>
         <w:rPr>
@@ -463,7 +414,7 @@
         <w:rPr>
           <w:lang w:val="en-GB"/>
         </w:rPr>
-        <w:t>Iwuagwu Nkem</w:t>
+        <w:t>Samuel Kingsley</w:t>
       </w:r>
       <w:r>
         <w:tab/>
@@ -481,59 +432,7 @@
         <w:rPr>
           <w:lang w:val="en-GB"/>
         </w:rPr>
-        <w:t>Attended? YES/NO </w:t>
-      </w:r>
-      <w:r>
-        <w:rPr/>
-        <w:t> </w:t>
-      </w:r>
-    </w:p>
-    <w:p>
-      <w:r>
-        <w:rPr>
-          <w:lang w:val="en-GB"/>
-        </w:rPr>
-        <w:t> </w:t>
-      </w:r>
-      <w:r>
-        <w:t> </w:t>
-      </w:r>
-    </w:p>
-    <w:p>
-      <w:r>
-        <w:rPr>
-          <w:b/>
-          <w:bCs/>
-          <w:u w:val="single"/>
-          <w:lang w:val="en-GB"/>
-        </w:rPr>
-        <w:t>Project Progress:</w:t>
-      </w:r>
-      <w:r>
-        <w:rPr>
-          <w:lang w:val="en-GB"/>
-        </w:rPr>
-        <w:t> </w:t>
-      </w:r>
-      <w:r>
-        <w:t> </w:t>
-      </w:r>
-    </w:p>
-    <w:p>
-      <w:r>
-        <w:rPr>
-          <w:b/>
-          <w:bCs/>
-          <w:u w:val="single"/>
-          <w:lang w:val="en-GB"/>
-        </w:rPr>
-        <w:t xml:space="preserve">Team Member (1): Name: </w:t>
-      </w:r>
-      <w:r>
-        <w:rPr>
-          <w:lang w:val="en-GB"/>
-        </w:rPr>
-        <w:t>Sarah Goburdhun  </w:t>
+        <w:t>Attended? YES/NO  </w:t>
       </w:r>
       <w:r>
         <w:t> </w:t>
@@ -550,68 +449,88 @@
         <w:rPr>
           <w:lang w:val="en-GB"/>
         </w:rPr>
-        <w:t>What did you accomplish yesterday?   </w:t>
-      </w:r>
-      <w:r>
-        <w:t> </w:t>
-      </w:r>
-    </w:p>
-    <w:p>
-      <w:pPr>
-        <w:rPr>
-          <w:rFonts w:ascii="Calibri" w:hAnsi="Calibri" w:eastAsia="Calibri"/>
-          <w:noProof w:val="0"/>
-          <w:sz w:val="24"/>
-          <w:szCs w:val="24"/>
-          <w:lang w:val="en-US"/>
-        </w:rPr>
-      </w:pPr>
-      <w:r>
-        <w:rPr>
-          <w:lang w:val="en-GB"/>
-        </w:rPr>
-        <w:t> </w:t>
-      </w:r>
-      <w:r>
-        <w:rPr/>
-        <w:t> </w:t>
+        <w:t>Name:</w:t>
       </w:r>
       <w:r>
         <w:tab/>
       </w:r>
       <w:r>
         <w:rPr>
-          <w:rFonts w:ascii="Calibri" w:hAnsi="Calibri" w:eastAsia="Calibri"/>
-          <w:b w:val="0"/>
-          <w:bCs w:val="0"/>
-          <w:i w:val="0"/>
-          <w:iCs w:val="0"/>
-          <w:caps w:val="0"/>
-          <w:smallCaps w:val="0"/>
-          <w:noProof w:val="0"/>
-          <w:color w:val="000000" w:themeColor="text1" w:themeTint="FF" w:themeShade="FF"/>
-          <w:sz w:val="24"/>
-          <w:szCs w:val="24"/>
-          <w:lang w:val="en-GB"/>
-        </w:rPr>
-        <w:t>Working on</w:t>
-      </w:r>
-      <w:r>
-        <w:rPr>
-          <w:rFonts w:ascii="Calibri" w:hAnsi="Calibri" w:eastAsia="Calibri"/>
-          <w:b w:val="0"/>
-          <w:bCs w:val="0"/>
-          <w:i w:val="0"/>
-          <w:iCs w:val="0"/>
-          <w:caps w:val="0"/>
-          <w:smallCaps w:val="0"/>
-          <w:noProof w:val="0"/>
-          <w:color w:val="000000" w:themeColor="text1" w:themeTint="FF" w:themeShade="FF"/>
-          <w:sz w:val="24"/>
-          <w:szCs w:val="24"/>
-          <w:lang w:val="en-GB"/>
-        </w:rPr>
-        <w:t xml:space="preserve"> test cases for the hash table.</w:t>
+          <w:lang w:val="en-GB"/>
+        </w:rPr>
+        <w:t>Iwuagwu Nkem</w:t>
+      </w:r>
+      <w:r>
+        <w:tab/>
+      </w:r>
+      <w:r>
+        <w:tab/>
+      </w:r>
+      <w:r>
+        <w:tab/>
+      </w:r>
+      <w:r>
+        <w:tab/>
+      </w:r>
+      <w:r>
+        <w:rPr>
+          <w:lang w:val="en-GB"/>
+        </w:rPr>
+        <w:t>Attended? YES/NO </w:t>
+      </w:r>
+      <w:r>
+        <w:t> </w:t>
+      </w:r>
+    </w:p>
+    <w:p>
+      <w:r>
+        <w:rPr>
+          <w:lang w:val="en-GB"/>
+        </w:rPr>
+        <w:t> </w:t>
+      </w:r>
+      <w:r>
+        <w:t> </w:t>
+      </w:r>
+    </w:p>
+    <w:p>
+      <w:r>
+        <w:rPr>
+          <w:b/>
+          <w:bCs/>
+          <w:u w:val="single"/>
+          <w:lang w:val="en-GB"/>
+        </w:rPr>
+        <w:t>Project Progress:</w:t>
+      </w:r>
+      <w:r>
+        <w:rPr>
+          <w:lang w:val="en-GB"/>
+        </w:rPr>
+        <w:t> </w:t>
+      </w:r>
+      <w:r>
+        <w:t> </w:t>
+      </w:r>
+    </w:p>
+    <w:p>
+      <w:r>
+        <w:rPr>
+          <w:b/>
+          <w:bCs/>
+          <w:u w:val="single"/>
+          <w:lang w:val="en-GB"/>
+        </w:rPr>
+        <w:t xml:space="preserve">Team Member (1): Name: </w:t>
+      </w:r>
+      <w:r>
+        <w:rPr>
+          <w:lang w:val="en-GB"/>
+        </w:rPr>
+        <w:t>Sarah Goburdhun  </w:t>
+      </w:r>
+      <w:r>
+        <w:t> </w:t>
       </w:r>
     </w:p>
     <w:p>
@@ -620,7 +539,58 @@
           <w:ilvl w:val="0"/>
           <w:numId w:val="7"/>
         </w:numPr>
-        <w:rPr/>
+      </w:pPr>
+      <w:r>
+        <w:rPr>
+          <w:lang w:val="en-GB"/>
+        </w:rPr>
+        <w:t>What did you accomplish yesterday?   </w:t>
+      </w:r>
+      <w:r>
+        <w:t> </w:t>
+      </w:r>
+    </w:p>
+    <w:p>
+      <w:pPr>
+        <w:rPr>
+          <w:rFonts w:ascii="Calibri" w:eastAsia="Calibri" w:hAnsi="Calibri"/>
+        </w:rPr>
+      </w:pPr>
+      <w:r>
+        <w:rPr>
+          <w:lang w:val="en-GB"/>
+        </w:rPr>
+        <w:t> </w:t>
+      </w:r>
+      <w:r>
+        <w:t> </w:t>
+      </w:r>
+      <w:r>
+        <w:tab/>
+      </w:r>
+      <w:r>
+        <w:rPr>
+          <w:rFonts w:ascii="Calibri" w:eastAsia="Calibri" w:hAnsi="Calibri"/>
+          <w:color w:val="000000" w:themeColor="text1"/>
+          <w:lang w:val="en-GB"/>
+        </w:rPr>
+        <w:t>Working on</w:t>
+      </w:r>
+      <w:r>
+        <w:rPr>
+          <w:rFonts w:ascii="Calibri" w:eastAsia="Calibri" w:hAnsi="Calibri"/>
+          <w:color w:val="000000" w:themeColor="text1"/>
+          <w:lang w:val="en-GB"/>
+        </w:rPr>
+        <w:t xml:space="preserve"> test cases for the hash table.</w:t>
+      </w:r>
+    </w:p>
+    <w:p>
+      <w:pPr>
+        <w:numPr>
+          <w:ilvl w:val="0"/>
+          <w:numId w:val="8"/>
+        </w:numPr>
       </w:pPr>
       <w:r>
         <w:rPr>
@@ -629,7 +599,6 @@
         <w:t>What will you do today? </w:t>
       </w:r>
       <w:r>
-        <w:rPr/>
         <w:t> </w:t>
       </w:r>
     </w:p>
@@ -638,188 +607,452 @@
         <w:ind w:left="720"/>
       </w:pPr>
       <w:r>
-        <w:rPr/>
         <w:t>I began</w:t>
       </w:r>
       <w:r>
-        <w:rPr/>
         <w:t xml:space="preserve"> </w:t>
       </w:r>
       <w:r>
-        <w:rPr/>
         <w:t>working on the report.</w:t>
       </w:r>
     </w:p>
     <w:p>
       <w:pPr>
         <w:pStyle w:val="ListParagraph"/>
+        <w:numPr>
+          <w:ilvl w:val="0"/>
+          <w:numId w:val="1"/>
+        </w:numPr>
+      </w:pPr>
+      <w:r>
+        <w:t> </w:t>
+      </w:r>
+      <w:r>
+        <w:rPr>
+          <w:lang w:val="en-GB"/>
+        </w:rPr>
+        <w:t>What obstacles are impeding your progress? </w:t>
+      </w:r>
+      <w:r>
+        <w:t> </w:t>
+      </w:r>
+    </w:p>
+    <w:p>
+      <w:r>
+        <w:t> </w:t>
+      </w:r>
+    </w:p>
+    <w:p>
+      <w:r>
+        <w:rPr>
+          <w:b/>
+          <w:bCs/>
+          <w:u w:val="single"/>
+          <w:lang w:val="en-GB"/>
+        </w:rPr>
+        <w:t>Team Member (2): Name:</w:t>
+      </w:r>
+      <w:r>
+        <w:rPr>
+          <w:lang w:val="en-GB"/>
+        </w:rPr>
+        <w:t> </w:t>
+      </w:r>
+      <w:r>
+        <w:rPr>
+          <w:lang w:val="en-GB"/>
+        </w:rPr>
+        <w:t xml:space="preserve">Koller </w:t>
+      </w:r>
+      <w:r>
+        <w:rPr>
+          <w:lang w:val="en-GB"/>
+        </w:rPr>
+        <w:t xml:space="preserve">Melanie </w:t>
+      </w:r>
+      <w:proofErr w:type="spellStart"/>
+      <w:r>
+        <w:rPr>
+          <w:lang w:val="en-GB"/>
+        </w:rPr>
+        <w:t>Turinabo</w:t>
+      </w:r>
+      <w:proofErr w:type="spellEnd"/>
+      <w:r>
+        <w:rPr>
+          <w:lang w:val="en-GB"/>
+        </w:rPr>
+        <w:t> </w:t>
+      </w:r>
+      <w:r>
+        <w:t> </w:t>
+      </w:r>
+    </w:p>
+    <w:p>
+      <w:pPr>
+        <w:numPr>
+          <w:ilvl w:val="0"/>
+          <w:numId w:val="10"/>
+        </w:numPr>
+      </w:pPr>
+      <w:r>
+        <w:rPr>
+          <w:lang w:val="en-GB"/>
+        </w:rPr>
+        <w:t>What did you accomplish yesterday? </w:t>
+      </w:r>
+      <w:r>
+        <w:t> </w:t>
+      </w:r>
+    </w:p>
+    <w:p>
+      <w:pPr>
+        <w:ind w:left="720"/>
+      </w:pPr>
+      <w:r>
+        <w:t>Edited</w:t>
+      </w:r>
+      <w:r>
+        <w:t xml:space="preserve"> </w:t>
+      </w:r>
+      <w:proofErr w:type="spellStart"/>
+      <w:r>
+        <w:t>FileManager.cs</w:t>
+      </w:r>
+      <w:proofErr w:type="spellEnd"/>
+      <w:r>
+        <w:t xml:space="preserve"> </w:t>
+      </w:r>
+      <w:r>
+        <w:t xml:space="preserve">file; </w:t>
+      </w:r>
+      <w:r>
+        <w:t>classes to accommodate only insertion of car objects records</w:t>
+      </w:r>
+    </w:p>
+    <w:p>
+      <w:pPr>
+        <w:numPr>
+          <w:ilvl w:val="0"/>
+          <w:numId w:val="11"/>
+        </w:numPr>
+      </w:pPr>
+      <w:r>
+        <w:rPr>
+          <w:lang w:val="en-GB"/>
+        </w:rPr>
+        <w:t>What will you do today?  </w:t>
+      </w:r>
+      <w:r>
+        <w:t> </w:t>
+      </w:r>
+    </w:p>
+    <w:p>
+      <w:r>
+        <w:rPr>
+          <w:lang w:val="en-GB"/>
+        </w:rPr>
+        <w:t> </w:t>
+      </w:r>
+      <w:r>
+        <w:t> </w:t>
+      </w:r>
+      <w:r>
+        <w:tab/>
+      </w:r>
+      <w:r>
+        <w:t>Started working on the report</w:t>
+      </w:r>
+      <w:r>
+        <w:tab/>
+      </w:r>
+    </w:p>
+    <w:p>
+      <w:pPr>
+        <w:numPr>
+          <w:ilvl w:val="0"/>
+          <w:numId w:val="12"/>
+        </w:numPr>
+      </w:pPr>
+      <w:r>
+        <w:rPr>
+          <w:lang w:val="en-GB"/>
+        </w:rPr>
+        <w:t>What obstacles are impeding your progress?  </w:t>
+      </w:r>
+      <w:r>
+        <w:t> </w:t>
+      </w:r>
+    </w:p>
+    <w:p>
+      <w:r>
+        <w:rPr>
+          <w:lang w:val="en-GB"/>
+        </w:rPr>
+        <w:lastRenderedPageBreak/>
+        <w:t> </w:t>
+      </w:r>
+      <w:r>
+        <w:t> </w:t>
+      </w:r>
+    </w:p>
+    <w:p>
+      <w:r>
+        <w:rPr>
+          <w:b/>
+          <w:bCs/>
+          <w:u w:val="single"/>
+          <w:lang w:val="en-GB"/>
+        </w:rPr>
+        <w:t>Team Member (3): Name: Favour Esset</w:t>
+      </w:r>
+      <w:r>
+        <w:rPr>
+          <w:lang w:val="en-GB"/>
+        </w:rPr>
+        <w:t> </w:t>
+      </w:r>
+      <w:r>
+        <w:t> </w:t>
+      </w:r>
+    </w:p>
+    <w:p>
+      <w:pPr>
+        <w:numPr>
+          <w:ilvl w:val="0"/>
+          <w:numId w:val="13"/>
+        </w:numPr>
+      </w:pPr>
+      <w:r>
+        <w:rPr>
+          <w:lang w:val="en-GB"/>
+        </w:rPr>
+        <w:t>What did you accomplish yesterday? </w:t>
+      </w:r>
+      <w:r>
+        <w:t> </w:t>
+      </w:r>
+    </w:p>
+    <w:p>
+      <w:pPr>
         <w:numPr>
           <w:ilvl w:val="0"/>
           <w:numId w:val="22"/>
         </w:numPr>
-        <w:rPr/>
-      </w:pPr>
-      <w:r>
-        <w:rPr/>
-        <w:t> </w:t>
-      </w:r>
-      <w:r>
-        <w:rPr>
-          <w:lang w:val="en-GB"/>
-        </w:rPr>
-        <w:t>What obstacles are impeding your progress? </w:t>
-      </w:r>
-      <w:r>
-        <w:rPr/>
-        <w:t> </w:t>
-      </w:r>
-    </w:p>
-    <w:p>
-      <w:r>
-        <w:t> </w:t>
-      </w:r>
-    </w:p>
-    <w:p>
-      <w:r>
-        <w:rPr>
-          <w:b w:val="1"/>
-          <w:bCs w:val="1"/>
-          <w:u w:val="single"/>
-          <w:lang w:val="en-GB"/>
-        </w:rPr>
-        <w:t>Team Member (2): Name:</w:t>
-      </w:r>
-      <w:r>
-        <w:rPr>
-          <w:lang w:val="en-GB"/>
-        </w:rPr>
-        <w:t> </w:t>
-      </w:r>
-      <w:r>
-        <w:rPr>
-          <w:lang w:val="en-GB"/>
-        </w:rPr>
-        <w:t xml:space="preserve">Koller </w:t>
-      </w:r>
-      <w:r>
-        <w:rPr>
-          <w:lang w:val="en-GB"/>
-        </w:rPr>
-        <w:t xml:space="preserve">Melanie </w:t>
-      </w:r>
-      <w:r>
-        <w:rPr>
-          <w:lang w:val="en-GB"/>
-        </w:rPr>
-        <w:t>Turinabo</w:t>
-      </w:r>
-      <w:r>
-        <w:rPr>
-          <w:lang w:val="en-GB"/>
-        </w:rPr>
-        <w:t> </w:t>
-      </w:r>
-      <w:r>
-        <w:rPr/>
-        <w:t> </w:t>
+      </w:pPr>
+      <w:r>
+        <w:rPr>
+          <w:lang w:val="en-GB"/>
+        </w:rPr>
+        <w:t> </w:t>
+      </w:r>
+      <w:r>
+        <w:t> </w:t>
+      </w:r>
+      <w:r>
+        <w:t> </w:t>
+      </w:r>
+      <w:r>
+        <w:rPr>
+          <w:lang w:val="en-GB"/>
+        </w:rPr>
+        <w:t> </w:t>
+      </w:r>
+      <w:r>
+        <w:t>  </w:t>
+      </w:r>
+      <w:r>
+        <w:rPr>
+          <w:lang w:val="en-GB"/>
+        </w:rPr>
+        <w:t> Fix</w:t>
+      </w:r>
+      <w:r>
+        <w:rPr>
+          <w:lang w:val="en-GB"/>
+        </w:rPr>
+        <w:t>ed</w:t>
+      </w:r>
+      <w:r>
+        <w:rPr>
+          <w:lang w:val="en-GB"/>
+        </w:rPr>
+        <w:t xml:space="preserve"> bugs</w:t>
+      </w:r>
+      <w:r>
+        <w:t>.</w:t>
       </w:r>
     </w:p>
     <w:p>
       <w:pPr>
         <w:numPr>
           <w:ilvl w:val="0"/>
-          <w:numId w:val="9"/>
+          <w:numId w:val="22"/>
         </w:numPr>
       </w:pPr>
       <w:r>
-        <w:rPr>
-          <w:lang w:val="en-GB"/>
-        </w:rPr>
-        <w:t>What did you accomplish yesterday? </w:t>
-      </w:r>
-      <w:r>
-        <w:t> </w:t>
-      </w:r>
-    </w:p>
-    <w:p>
-      <w:r>
-        <w:rPr>
-          <w:lang w:val="en-GB"/>
-        </w:rPr>
-        <w:t> </w:t>
-      </w:r>
-      <w:r>
-        <w:rPr/>
-        <w:t> </w:t>
-      </w:r>
-      <w:r>
-        <w:tab/>
-      </w:r>
-      <w:r>
-        <w:rPr/>
-        <w:t xml:space="preserve">Refractored </w:t>
-      </w:r>
-      <w:r>
-        <w:rPr/>
-        <w:t>FileManager.cs</w:t>
-      </w:r>
-      <w:r>
-        <w:rPr/>
-        <w:t xml:space="preserve"> classes to accommodate only insertion of car objects records</w:t>
+        <w:t xml:space="preserve">     Added operations methods to all add and remove functions</w:t>
+      </w:r>
+      <w:r>
+        <w:t>.</w:t>
       </w:r>
     </w:p>
     <w:p>
       <w:pPr>
         <w:numPr>
           <w:ilvl w:val="0"/>
-          <w:numId w:val="10"/>
+          <w:numId w:val="22"/>
         </w:numPr>
       </w:pPr>
       <w:r>
-        <w:rPr>
-          <w:lang w:val="en-GB"/>
-        </w:rPr>
-        <w:t>What will you do today?  </w:t>
-      </w:r>
-      <w:r>
-        <w:t> </w:t>
-      </w:r>
-    </w:p>
-    <w:p>
-      <w:r>
-        <w:rPr>
-          <w:lang w:val="en-GB"/>
-        </w:rPr>
-        <w:t> </w:t>
-      </w:r>
-      <w:r>
-        <w:rPr/>
-        <w:t> </w:t>
-      </w:r>
-      <w:r>
-        <w:tab/>
-      </w:r>
-      <w:r>
-        <w:rPr/>
-        <w:t>Started working on the report</w:t>
-      </w:r>
-      <w:r>
-        <w:tab/>
+        <w:t xml:space="preserve">     Refactored code.</w:t>
       </w:r>
     </w:p>
     <w:p>
       <w:pPr>
         <w:numPr>
           <w:ilvl w:val="0"/>
-          <w:numId w:val="11"/>
+          <w:numId w:val="14"/>
         </w:numPr>
       </w:pPr>
       <w:r>
         <w:rPr>
           <w:lang w:val="en-GB"/>
         </w:rPr>
-        <w:lastRenderedPageBreak/>
+        <w:t>What will you do today? </w:t>
+      </w:r>
+      <w:r>
+        <w:t> </w:t>
+      </w:r>
+    </w:p>
+    <w:p>
+      <w:pPr>
+        <w:numPr>
+          <w:ilvl w:val="0"/>
+          <w:numId w:val="22"/>
+        </w:numPr>
+      </w:pPr>
+      <w:r>
+        <w:t> </w:t>
+      </w:r>
+      <w:r>
+        <w:t> </w:t>
+      </w:r>
+      <w:r>
+        <w:rPr>
+          <w:lang w:val="en-GB"/>
+        </w:rPr>
+        <w:t> </w:t>
+      </w:r>
+      <w:r>
+        <w:t>  </w:t>
+      </w:r>
+      <w:r>
+        <w:rPr>
+          <w:lang w:val="en-GB"/>
+        </w:rPr>
+        <w:t> Fix bugs</w:t>
+      </w:r>
+      <w:r>
+        <w:t>.</w:t>
+      </w:r>
+    </w:p>
+    <w:p>
+      <w:pPr>
+        <w:numPr>
+          <w:ilvl w:val="0"/>
+          <w:numId w:val="22"/>
+        </w:numPr>
+      </w:pPr>
+      <w:r>
+        <w:t xml:space="preserve">     Upgrade custom linked</w:t>
+      </w:r>
+      <w:r>
+        <w:t xml:space="preserve"> list</w:t>
+      </w:r>
+      <w:r>
+        <w:t>.</w:t>
+      </w:r>
+    </w:p>
+    <w:p>
+      <w:pPr>
+        <w:numPr>
+          <w:ilvl w:val="0"/>
+          <w:numId w:val="22"/>
+        </w:numPr>
+      </w:pPr>
+      <w:r>
+        <w:t xml:space="preserve">      Add car search fu</w:t>
+      </w:r>
+      <w:r>
+        <w:t>nctionality.</w:t>
+      </w:r>
+    </w:p>
+    <w:p>
+      <w:pPr>
+        <w:numPr>
+          <w:ilvl w:val="0"/>
+          <w:numId w:val="22"/>
+        </w:numPr>
+      </w:pPr>
+      <w:r>
+        <w:t xml:space="preserve">     Add check for </w:t>
+      </w:r>
+      <w:proofErr w:type="gramStart"/>
+      <w:r>
+        <w:t xml:space="preserve">car </w:t>
+      </w:r>
+      <w:r>
+        <w:t>,</w:t>
+      </w:r>
+      <w:proofErr w:type="gramEnd"/>
+      <w:r>
+        <w:t xml:space="preserve"> client and rental </w:t>
+      </w:r>
+      <w:r>
+        <w:t>existence</w:t>
+      </w:r>
+      <w:r>
+        <w:t xml:space="preserve"> when removing</w:t>
+      </w:r>
+      <w:r>
+        <w:t>.</w:t>
+      </w:r>
+    </w:p>
+    <w:p>
+      <w:pPr>
+        <w:numPr>
+          <w:ilvl w:val="0"/>
+          <w:numId w:val="22"/>
+        </w:numPr>
+      </w:pPr>
+      <w:r>
+        <w:t xml:space="preserve">     Add remove functions.</w:t>
+      </w:r>
+    </w:p>
+    <w:p>
+      <w:pPr>
+        <w:numPr>
+          <w:ilvl w:val="0"/>
+          <w:numId w:val="15"/>
+        </w:numPr>
+      </w:pPr>
+      <w:r>
+        <w:rPr>
+          <w:lang w:val="en-GB"/>
+        </w:rPr>
         <w:t>What obstacles are impeding your progress?  </w:t>
+      </w:r>
+      <w:r>
+        <w:t> </w:t>
+      </w:r>
+    </w:p>
+    <w:p>
+      <w:r>
+        <w:rPr>
+          <w:lang w:val="en-GB"/>
+        </w:rPr>
+        <w:t> </w:t>
       </w:r>
       <w:r>
         <w:t> </w:t>
@@ -844,7 +1077,7 @@
           <w:u w:val="single"/>
           <w:lang w:val="en-GB"/>
         </w:rPr>
-        <w:t>Team Member (3): Name: Favour Esset</w:t>
+        <w:t>Team Member (4): Name: </w:t>
       </w:r>
       <w:r>
         <w:rPr>
@@ -860,7 +1093,7 @@
       <w:pPr>
         <w:numPr>
           <w:ilvl w:val="0"/>
-          <w:numId w:val="12"/>
+          <w:numId w:val="16"/>
         </w:numPr>
       </w:pPr>
       <w:r>
@@ -868,6 +1101,270 @@
           <w:lang w:val="en-GB"/>
         </w:rPr>
         <w:t>What did you accomplish yesterday? </w:t>
+      </w:r>
+      <w:r>
+        <w:t> </w:t>
+      </w:r>
+    </w:p>
+    <w:p>
+      <w:r>
+        <w:rPr>
+          <w:lang w:val="en-GB"/>
+        </w:rPr>
+        <w:t>Answer: </w:t>
+      </w:r>
+      <w:r>
+        <w:t> </w:t>
+      </w:r>
+    </w:p>
+    <w:p>
+      <w:r>
+        <w:rPr>
+          <w:lang w:val="en-GB"/>
+        </w:rPr>
+        <w:t> </w:t>
+      </w:r>
+      <w:r>
+        <w:t> </w:t>
+      </w:r>
+    </w:p>
+    <w:p>
+      <w:r>
+        <w:rPr>
+          <w:lang w:val="en-GB"/>
+        </w:rPr>
+        <w:t> </w:t>
+      </w:r>
+      <w:r>
+        <w:t> </w:t>
+      </w:r>
+    </w:p>
+    <w:p>
+      <w:pPr>
+        <w:numPr>
+          <w:ilvl w:val="0"/>
+          <w:numId w:val="17"/>
+        </w:numPr>
+      </w:pPr>
+      <w:r>
+        <w:rPr>
+          <w:lang w:val="en-GB"/>
+        </w:rPr>
+        <w:t>What will you do today? </w:t>
+      </w:r>
+      <w:r>
+        <w:t> </w:t>
+      </w:r>
+    </w:p>
+    <w:p>
+      <w:r>
+        <w:rPr>
+          <w:lang w:val="en-GB"/>
+        </w:rPr>
+        <w:t>Answer: </w:t>
+      </w:r>
+      <w:r>
+        <w:t> </w:t>
+      </w:r>
+    </w:p>
+    <w:p>
+      <w:r>
+        <w:rPr>
+          <w:lang w:val="en-GB"/>
+        </w:rPr>
+        <w:t> </w:t>
+      </w:r>
+      <w:r>
+        <w:t> </w:t>
+      </w:r>
+    </w:p>
+    <w:p>
+      <w:r>
+        <w:rPr>
+          <w:lang w:val="en-GB"/>
+        </w:rPr>
+        <w:t> </w:t>
+      </w:r>
+      <w:r>
+        <w:t> </w:t>
+      </w:r>
+    </w:p>
+    <w:p>
+      <w:pPr>
+        <w:numPr>
+          <w:ilvl w:val="0"/>
+          <w:numId w:val="18"/>
+        </w:numPr>
+      </w:pPr>
+      <w:r>
+        <w:rPr>
+          <w:lang w:val="en-GB"/>
+        </w:rPr>
+        <w:t>What obstacles are impeding your progress? </w:t>
+      </w:r>
+      <w:r>
+        <w:t> </w:t>
+      </w:r>
+    </w:p>
+    <w:p>
+      <w:r>
+        <w:rPr>
+          <w:lang w:val="en-GB"/>
+        </w:rPr>
+        <w:t>Answer: </w:t>
+      </w:r>
+      <w:r>
+        <w:t> </w:t>
+      </w:r>
+    </w:p>
+    <w:p>
+      <w:r>
+        <w:rPr>
+          <w:lang w:val="en-GB"/>
+        </w:rPr>
+        <w:lastRenderedPageBreak/>
+        <w:t> </w:t>
+      </w:r>
+      <w:r>
+        <w:t> </w:t>
+      </w:r>
+    </w:p>
+    <w:p>
+      <w:r>
+        <w:rPr>
+          <w:lang w:val="en-GB"/>
+        </w:rPr>
+        <w:t> </w:t>
+      </w:r>
+      <w:r>
+        <w:t> </w:t>
+      </w:r>
+    </w:p>
+    <w:p>
+      <w:r>
+        <w:rPr>
+          <w:lang w:val="en-GB"/>
+        </w:rPr>
+        <w:t> </w:t>
+      </w:r>
+      <w:r>
+        <w:t> </w:t>
+      </w:r>
+    </w:p>
+    <w:p>
+      <w:r>
+        <w:rPr>
+          <w:b/>
+          <w:bCs/>
+          <w:u w:val="single"/>
+          <w:lang w:val="en-GB"/>
+        </w:rPr>
+        <w:t>Team Member (5): Name: </w:t>
+      </w:r>
+      <w:r>
+        <w:rPr>
+          <w:lang w:val="en-GB"/>
+        </w:rPr>
+        <w:t> </w:t>
+      </w:r>
+      <w:r>
+        <w:t> </w:t>
+      </w:r>
+      <w:r>
+        <w:t>Iwuagwu Nkem</w:t>
+      </w:r>
+    </w:p>
+    <w:p>
+      <w:pPr>
+        <w:numPr>
+          <w:ilvl w:val="0"/>
+          <w:numId w:val="19"/>
+        </w:numPr>
+      </w:pPr>
+      <w:r>
+        <w:rPr>
+          <w:lang w:val="en-GB"/>
+        </w:rPr>
+        <w:t>What did you accomplish yesterday? </w:t>
+      </w:r>
+      <w:r>
+        <w:t> </w:t>
+      </w:r>
+    </w:p>
+    <w:p>
+      <w:pPr>
+        <w:spacing w:after="240"/>
+      </w:pPr>
+      <w:r>
+        <w:rPr>
+          <w:lang w:val="en-GB"/>
+        </w:rPr>
+        <w:t>Answer: </w:t>
+      </w:r>
+      <w:r>
+        <w:t> </w:t>
+      </w:r>
+      <w:r>
+        <w:rPr>
+          <w:rFonts w:ascii="Calibri" w:eastAsia="Calibri" w:hAnsi="Calibri" w:cs="Calibri"/>
+        </w:rPr>
+        <w:t xml:space="preserve"> All documentation and code submitted</w:t>
+      </w:r>
+    </w:p>
+    <w:p>
+      <w:r>
+        <w:rPr>
+          <w:lang w:val="en-GB"/>
+        </w:rPr>
+        <w:t> </w:t>
+      </w:r>
+      <w:r>
+        <w:t> </w:t>
+      </w:r>
+    </w:p>
+    <w:p>
+      <w:pPr>
+        <w:numPr>
+          <w:ilvl w:val="0"/>
+          <w:numId w:val="20"/>
+        </w:numPr>
+      </w:pPr>
+      <w:r>
+        <w:rPr>
+          <w:lang w:val="en-GB"/>
+        </w:rPr>
+        <w:t>What will you do today? </w:t>
+      </w:r>
+      <w:r>
+        <w:t> </w:t>
+      </w:r>
+    </w:p>
+    <w:p>
+      <w:pPr>
+        <w:spacing w:after="240"/>
+      </w:pPr>
+      <w:r>
+        <w:rPr>
+          <w:lang w:val="en-GB"/>
+        </w:rPr>
+        <w:t>Answer: </w:t>
+      </w:r>
+      <w:r>
+        <w:t> </w:t>
+      </w:r>
+      <w:r>
+        <w:rPr>
+          <w:rFonts w:ascii="Calibri" w:eastAsia="Calibri" w:hAnsi="Calibri" w:cs="Calibri"/>
+        </w:rPr>
+        <w:t xml:space="preserve"> Preparing project reflection.</w:t>
+      </w:r>
+    </w:p>
+    <w:p>
+      <w:r>
+        <w:rPr>
+          <w:lang w:val="en-GB"/>
+        </w:rPr>
+        <w:t> </w:t>
       </w:r>
       <w:r>
         <w:t> </w:t>
@@ -884,371 +1381,6 @@
         <w:rPr>
           <w:lang w:val="en-GB"/>
         </w:rPr>
-        <w:t> </w:t>
-      </w:r>
-      <w:r>
-        <w:t> </w:t>
-      </w:r>
-      <w:r>
-        <w:t> </w:t>
-      </w:r>
-      <w:r>
-        <w:rPr>
-          <w:lang w:val="en-GB"/>
-        </w:rPr>
-        <w:t> </w:t>
-      </w:r>
-      <w:r>
-        <w:t>  </w:t>
-      </w:r>
-      <w:r>
-        <w:rPr>
-          <w:lang w:val="en-GB"/>
-        </w:rPr>
-        <w:t> Fix</w:t>
-      </w:r>
-      <w:r>
-        <w:rPr>
-          <w:lang w:val="en-GB"/>
-        </w:rPr>
-        <w:t>ed</w:t>
-      </w:r>
-      <w:r>
-        <w:rPr>
-          <w:lang w:val="en-GB"/>
-        </w:rPr>
-        <w:t xml:space="preserve"> bugs</w:t>
-      </w:r>
-      <w:r>
-        <w:t>.</w:t>
-      </w:r>
-    </w:p>
-    <w:p>
-      <w:pPr>
-        <w:numPr>
-          <w:ilvl w:val="0"/>
-          <w:numId w:val="21"/>
-        </w:numPr>
-      </w:pPr>
-      <w:r>
-        <w:t xml:space="preserve">     Add</w:t>
-      </w:r>
-      <w:r>
-        <w:t>ed</w:t>
-      </w:r>
-      <w:r>
-        <w:t xml:space="preserve"> operations methods to all add and remove functions</w:t>
-      </w:r>
-      <w:r>
-        <w:t>.</w:t>
-      </w:r>
-    </w:p>
-    <w:p>
-      <w:pPr>
-        <w:numPr>
-          <w:ilvl w:val="0"/>
-          <w:numId w:val="21"/>
-        </w:numPr>
-      </w:pPr>
-      <w:r>
-        <w:t xml:space="preserve">     Refactored code.</w:t>
-      </w:r>
-    </w:p>
-    <w:p>
-      <w:pPr>
-        <w:numPr>
-          <w:ilvl w:val="0"/>
-          <w:numId w:val="13"/>
-        </w:numPr>
-      </w:pPr>
-      <w:r>
-        <w:rPr>
-          <w:lang w:val="en-GB"/>
-        </w:rPr>
-        <w:t>What will you do today? </w:t>
-      </w:r>
-      <w:r>
-        <w:t> </w:t>
-      </w:r>
-    </w:p>
-    <w:p>
-      <w:pPr>
-        <w:numPr>
-          <w:ilvl w:val="0"/>
-          <w:numId w:val="21"/>
-        </w:numPr>
-      </w:pPr>
-      <w:r>
-        <w:t> </w:t>
-      </w:r>
-      <w:r>
-        <w:t> </w:t>
-      </w:r>
-      <w:r>
-        <w:rPr>
-          <w:lang w:val="en-GB"/>
-        </w:rPr>
-        <w:t> </w:t>
-      </w:r>
-      <w:r>
-        <w:t>  </w:t>
-      </w:r>
-      <w:r>
-        <w:rPr>
-          <w:lang w:val="en-GB"/>
-        </w:rPr>
-        <w:t> Fix bugs</w:t>
-      </w:r>
-      <w:r>
-        <w:t>.</w:t>
-      </w:r>
-    </w:p>
-    <w:p>
-      <w:pPr>
-        <w:numPr>
-          <w:ilvl w:val="0"/>
-          <w:numId w:val="21"/>
-        </w:numPr>
-      </w:pPr>
-      <w:r>
-        <w:t xml:space="preserve">     </w:t>
-      </w:r>
-      <w:r>
-        <w:t>Upgrade custom linked</w:t>
-      </w:r>
-      <w:r>
-        <w:t xml:space="preserve"> list</w:t>
-      </w:r>
-      <w:r>
-        <w:t>.</w:t>
-      </w:r>
-    </w:p>
-    <w:p>
-      <w:pPr>
-        <w:numPr>
-          <w:ilvl w:val="0"/>
-          <w:numId w:val="21"/>
-        </w:numPr>
-      </w:pPr>
-      <w:r>
-        <w:t xml:space="preserve">      Add car search fu</w:t>
-      </w:r>
-      <w:r>
-        <w:t>nctionality.</w:t>
-      </w:r>
-    </w:p>
-    <w:p>
-      <w:pPr>
-        <w:numPr>
-          <w:ilvl w:val="0"/>
-          <w:numId w:val="21"/>
-        </w:numPr>
-      </w:pPr>
-      <w:r>
-        <w:t xml:space="preserve">     Add check for </w:t>
-      </w:r>
-      <w:proofErr w:type="gramStart"/>
-      <w:r>
-        <w:t xml:space="preserve">car </w:t>
-      </w:r>
-      <w:r>
-        <w:t>,</w:t>
-      </w:r>
-      <w:proofErr w:type="gramEnd"/>
-      <w:r>
-        <w:t xml:space="preserve"> client and rental </w:t>
-      </w:r>
-      <w:r>
-        <w:t>existence</w:t>
-      </w:r>
-      <w:r>
-        <w:t xml:space="preserve"> when removing</w:t>
-      </w:r>
-      <w:r>
-        <w:t>.</w:t>
-      </w:r>
-    </w:p>
-    <w:p>
-      <w:pPr>
-        <w:numPr>
-          <w:ilvl w:val="0"/>
-          <w:numId w:val="21"/>
-        </w:numPr>
-      </w:pPr>
-      <w:r>
-        <w:t xml:space="preserve">     Add remove functions.</w:t>
-      </w:r>
-    </w:p>
-    <w:p>
-      <w:pPr>
-        <w:numPr>
-          <w:ilvl w:val="0"/>
-          <w:numId w:val="14"/>
-        </w:numPr>
-      </w:pPr>
-      <w:r>
-        <w:rPr>
-          <w:lang w:val="en-GB"/>
-        </w:rPr>
-        <w:t>What obstacles are impeding your progress?  </w:t>
-      </w:r>
-      <w:r>
-        <w:t> </w:t>
-      </w:r>
-    </w:p>
-    <w:p>
-      <w:r>
-        <w:rPr>
-          <w:lang w:val="en-GB"/>
-        </w:rPr>
-        <w:t> </w:t>
-      </w:r>
-      <w:r>
-        <w:t> </w:t>
-      </w:r>
-    </w:p>
-    <w:p>
-      <w:r>
-        <w:rPr>
-          <w:lang w:val="en-GB"/>
-        </w:rPr>
-        <w:t> </w:t>
-      </w:r>
-      <w:r>
-        <w:t> </w:t>
-      </w:r>
-    </w:p>
-    <w:p>
-      <w:r>
-        <w:rPr>
-          <w:b/>
-          <w:bCs/>
-          <w:u w:val="single"/>
-          <w:lang w:val="en-GB"/>
-        </w:rPr>
-        <w:t>Team Member (4): Name: </w:t>
-      </w:r>
-      <w:r>
-        <w:rPr>
-          <w:lang w:val="en-GB"/>
-        </w:rPr>
-        <w:t> </w:t>
-      </w:r>
-      <w:r>
-        <w:t> </w:t>
-      </w:r>
-    </w:p>
-    <w:p>
-      <w:pPr>
-        <w:numPr>
-          <w:ilvl w:val="0"/>
-          <w:numId w:val="15"/>
-        </w:numPr>
-      </w:pPr>
-      <w:r>
-        <w:rPr>
-          <w:lang w:val="en-GB"/>
-        </w:rPr>
-        <w:t>What did you accomplish yesterday? </w:t>
-      </w:r>
-      <w:r>
-        <w:t> </w:t>
-      </w:r>
-    </w:p>
-    <w:p>
-      <w:r>
-        <w:rPr>
-          <w:lang w:val="en-GB"/>
-        </w:rPr>
-        <w:t>Answer: </w:t>
-      </w:r>
-      <w:r>
-        <w:t> </w:t>
-      </w:r>
-    </w:p>
-    <w:p>
-      <w:r>
-        <w:rPr>
-          <w:lang w:val="en-GB"/>
-        </w:rPr>
-        <w:t> </w:t>
-      </w:r>
-      <w:r>
-        <w:t> </w:t>
-      </w:r>
-    </w:p>
-    <w:p>
-      <w:r>
-        <w:rPr>
-          <w:lang w:val="en-GB"/>
-        </w:rPr>
-        <w:t> </w:t>
-      </w:r>
-      <w:r>
-        <w:t> </w:t>
-      </w:r>
-    </w:p>
-    <w:p>
-      <w:pPr>
-        <w:numPr>
-          <w:ilvl w:val="0"/>
-          <w:numId w:val="16"/>
-        </w:numPr>
-      </w:pPr>
-      <w:r>
-        <w:rPr>
-          <w:lang w:val="en-GB"/>
-        </w:rPr>
-        <w:t>What will you do today? </w:t>
-      </w:r>
-      <w:r>
-        <w:t> </w:t>
-      </w:r>
-    </w:p>
-    <w:p>
-      <w:r>
-        <w:rPr>
-          <w:lang w:val="en-GB"/>
-        </w:rPr>
-        <w:t>Answer: </w:t>
-      </w:r>
-      <w:r>
-        <w:t> </w:t>
-      </w:r>
-    </w:p>
-    <w:p>
-      <w:r>
-        <w:rPr>
-          <w:lang w:val="en-GB"/>
-        </w:rPr>
-        <w:t> </w:t>
-      </w:r>
-      <w:r>
-        <w:t> </w:t>
-      </w:r>
-    </w:p>
-    <w:p>
-      <w:r>
-        <w:rPr>
-          <w:lang w:val="en-GB"/>
-        </w:rPr>
-        <w:t> </w:t>
-      </w:r>
-      <w:r>
-        <w:t> </w:t>
-      </w:r>
-    </w:p>
-    <w:p>
-      <w:pPr>
-        <w:numPr>
-          <w:ilvl w:val="0"/>
-          <w:numId w:val="17"/>
-        </w:numPr>
-      </w:pPr>
-      <w:r>
-        <w:rPr>
-          <w:lang w:val="en-GB"/>
-        </w:rPr>
         <w:t>What obstacles are impeding your progress? </w:t>
       </w:r>
       <w:r>
@@ -1256,95 +1388,8 @@
       </w:r>
     </w:p>
     <w:p>
-      <w:r>
-        <w:rPr>
-          <w:lang w:val="en-GB"/>
-        </w:rPr>
-        <w:lastRenderedPageBreak/>
-        <w:t>Answer: </w:t>
-      </w:r>
-      <w:r>
-        <w:t> </w:t>
-      </w:r>
-    </w:p>
-    <w:p>
-      <w:r>
-        <w:rPr>
-          <w:lang w:val="en-GB"/>
-        </w:rPr>
-        <w:t> </w:t>
-      </w:r>
-      <w:r>
-        <w:t> </w:t>
-      </w:r>
-    </w:p>
-    <w:p>
-      <w:r>
-        <w:rPr>
-          <w:lang w:val="en-GB"/>
-        </w:rPr>
-        <w:t> </w:t>
-      </w:r>
-      <w:r>
-        <w:t> </w:t>
-      </w:r>
-    </w:p>
-    <w:p>
-      <w:r>
-        <w:rPr>
-          <w:lang w:val="en-GB"/>
-        </w:rPr>
-        <w:t> </w:t>
-      </w:r>
-      <w:r>
-        <w:t> </w:t>
-      </w:r>
-    </w:p>
-    <w:p>
-      <w:r>
-        <w:rPr>
-          <w:b w:val="1"/>
-          <w:bCs w:val="1"/>
-          <w:u w:val="single"/>
-          <w:lang w:val="en-GB"/>
-        </w:rPr>
-        <w:t>Team Member (5): Name: </w:t>
-      </w:r>
-      <w:r>
-        <w:rPr>
-          <w:lang w:val="en-GB"/>
-        </w:rPr>
-        <w:t> </w:t>
-      </w:r>
-      <w:r>
-        <w:rPr/>
-        <w:t> </w:t>
-      </w:r>
-      <w:r>
-        <w:rPr/>
-        <w:t>Iwuagwu Nkem</w:t>
-      </w:r>
-    </w:p>
-    <w:p>
-      <w:pPr>
-        <w:numPr>
-          <w:ilvl w:val="0"/>
-          <w:numId w:val="18"/>
-        </w:numPr>
-      </w:pPr>
-      <w:r>
-        <w:rPr>
-          <w:lang w:val="en-GB"/>
-        </w:rPr>
-        <w:t>What did you accomplish yesterday? </w:t>
-      </w:r>
-      <w:r>
-        <w:t> </w:t>
-      </w:r>
-    </w:p>
-    <w:p>
-      <w:pPr>
-        <w:spacing w:before="0" w:beforeAutospacing="off" w:after="240" w:afterAutospacing="off"/>
+      <w:pPr>
+        <w:spacing w:after="240"/>
       </w:pPr>
       <w:r>
         <w:rPr>
@@ -1353,162 +1398,16 @@
         <w:t>Answer: </w:t>
       </w:r>
       <w:r>
-        <w:rPr/>
-        <w:t> </w:t>
-      </w:r>
-      <w:r>
-        <w:rPr>
-          <w:rFonts w:ascii="Calibri" w:hAnsi="Calibri" w:eastAsia="Calibri" w:cs="Calibri"/>
-          <w:noProof w:val="0"/>
-          <w:sz w:val="24"/>
-          <w:szCs w:val="24"/>
-          <w:lang w:val="en-US"/>
-        </w:rPr>
-        <w:t xml:space="preserve"> All documentation and code submitted.</w:t>
+        <w:t> </w:t>
+      </w:r>
+      <w:r>
+        <w:rPr>
+          <w:rFonts w:ascii="Calibri" w:eastAsia="Calibri" w:hAnsi="Calibri" w:cs="Calibri"/>
+        </w:rPr>
+        <w:t xml:space="preserve"> Coordinating with team for post-submission tasks.</w:t>
       </w:r>
     </w:p>
     <w:p/>
-    <w:p>
-      <w:r>
-        <w:rPr>
-          <w:lang w:val="en-GB"/>
-        </w:rPr>
-        <w:t> </w:t>
-      </w:r>
-      <w:r>
-        <w:t> </w:t>
-      </w:r>
-    </w:p>
-    <w:p>
-      <w:r>
-        <w:rPr>
-          <w:lang w:val="en-GB"/>
-        </w:rPr>
-        <w:t> </w:t>
-      </w:r>
-      <w:r>
-        <w:t> </w:t>
-      </w:r>
-    </w:p>
-    <w:p>
-      <w:pPr>
-        <w:numPr>
-          <w:ilvl w:val="0"/>
-          <w:numId w:val="19"/>
-        </w:numPr>
-      </w:pPr>
-      <w:r>
-        <w:rPr>
-          <w:lang w:val="en-GB"/>
-        </w:rPr>
-        <w:t>What will you do today? </w:t>
-      </w:r>
-      <w:r>
-        <w:t> </w:t>
-      </w:r>
-    </w:p>
-    <w:p>
-      <w:pPr>
-        <w:spacing w:before="0" w:beforeAutospacing="off" w:after="240" w:afterAutospacing="off"/>
-      </w:pPr>
-      <w:r>
-        <w:rPr>
-          <w:lang w:val="en-GB"/>
-        </w:rPr>
-        <w:t>Answer: </w:t>
-      </w:r>
-      <w:r>
-        <w:rPr/>
-        <w:t> </w:t>
-      </w:r>
-      <w:r>
-        <w:rPr>
-          <w:rFonts w:ascii="Calibri" w:hAnsi="Calibri" w:eastAsia="Calibri" w:cs="Calibri"/>
-          <w:noProof w:val="0"/>
-          <w:sz w:val="24"/>
-          <w:szCs w:val="24"/>
-          <w:lang w:val="en-US"/>
-        </w:rPr>
-        <w:t xml:space="preserve"> Preparing project reflection report.</w:t>
-      </w:r>
-    </w:p>
-    <w:p/>
-    <w:p>
-      <w:r>
-        <w:rPr>
-          <w:lang w:val="en-GB"/>
-        </w:rPr>
-        <w:t> </w:t>
-      </w:r>
-      <w:r>
-        <w:t> </w:t>
-      </w:r>
-    </w:p>
-    <w:p>
-      <w:r>
-        <w:rPr>
-          <w:lang w:val="en-GB"/>
-        </w:rPr>
-        <w:t> </w:t>
-      </w:r>
-      <w:r>
-        <w:t> </w:t>
-      </w:r>
-    </w:p>
-    <w:p>
-      <w:pPr>
-        <w:numPr>
-          <w:ilvl w:val="0"/>
-          <w:numId w:val="20"/>
-        </w:numPr>
-      </w:pPr>
-      <w:r>
-        <w:rPr>
-          <w:lang w:val="en-GB"/>
-        </w:rPr>
-        <w:t>What obstacles are impeding your progress? </w:t>
-      </w:r>
-      <w:r>
-        <w:t> </w:t>
-      </w:r>
-    </w:p>
-    <w:p>
-      <w:pPr>
-        <w:spacing w:before="0" w:beforeAutospacing="off" w:after="240" w:afterAutospacing="off"/>
-      </w:pPr>
-      <w:r>
-        <w:rPr>
-          <w:lang w:val="en-GB"/>
-        </w:rPr>
-        <w:t>Answer: </w:t>
-      </w:r>
-      <w:r>
-        <w:rPr/>
-        <w:t> </w:t>
-      </w:r>
-      <w:r>
-        <w:rPr>
-          <w:rFonts w:ascii="Calibri" w:hAnsi="Calibri" w:eastAsia="Calibri" w:cs="Calibri"/>
-          <w:noProof w:val="0"/>
-          <w:sz w:val="24"/>
-          <w:szCs w:val="24"/>
-          <w:lang w:val="en-US"/>
-        </w:rPr>
-        <w:t xml:space="preserve"> Coordinating with team for post-submission tasks.</w:t>
-      </w:r>
-    </w:p>
-    <w:p/>
-    <w:p>
-      <w:r>
-        <w:rPr>
-          <w:lang w:val="en-GB"/>
-        </w:rPr>
-        <w:t> </w:t>
-      </w:r>
-      <w:r>
-        <w:t> </w:t>
-      </w:r>
-    </w:p>
     <w:p>
       <w:r>
         <w:rPr>
@@ -1575,7 +1474,7 @@
     </w:p>
     <w:p/>
     <w:sectPr>
-      <w:pgSz w:w="12240" w:h="15840" w:orient="portrait"/>
+      <w:pgSz w:w="12240" w:h="15840"/>
       <w:pgMar w:top="1440" w:right="1440" w:bottom="1440" w:left="1440" w:header="720" w:footer="720" w:gutter="0"/>
       <w:cols w:space="720"/>
       <w:docGrid w:linePitch="360"/>
@@ -1586,91 +1485,6 @@
 
 <file path=word/numbering.xml><?xml version="1.0" encoding="utf-8"?>
 <w:numbering xmlns:wpc="http://schemas.microsoft.com/office/word/2010/wordprocessingCanvas" xmlns:cx="http://schemas.microsoft.com/office/drawing/2014/chartex" xmlns:cx1="http://schemas.microsoft.com/office/drawing/2015/9/8/chartex" xmlns:cx2="http://schemas.microsoft.com/office/drawing/2015/10/21/chartex" xmlns:cx3="http://schemas.microsoft.com/office/drawing/2016/5/9/chartex" xmlns:cx4="http://schemas.microsoft.com/office/drawing/2016/5/10/chartex" xmlns:cx5="http://schemas.microsoft.com/office/drawing/2016/5/11/chartex" xmlns:cx6="http://schemas.microsoft.com/office/drawing/2016/5/12/chartex" xmlns:cx7="http://schemas.microsoft.com/office/drawing/2016/5/13/chartex" xmlns:cx8="http://schemas.microsoft.com/office/drawing/2016/5/14/chartex" xmlns:mc="http://schemas.openxmlformats.org/markup-compatibility/2006" xmlns:aink="http://schemas.microsoft.com/office/drawing/2016/ink" xmlns:am3d="http://schemas.microsoft.com/office/drawing/2017/model3d" xmlns:o="urn:schemas-microsoft-com:office:office" xmlns:oel="http://schemas.microsoft.com/office/2019/extlst" xmlns:r="http://schemas.openxmlformats.org/officeDocument/2006/relationships" xmlns:m="http://schemas.openxmlformats.org/officeDocument/2006/math" xmlns:v="urn:schemas-microsoft-com:vml" xmlns:wp14="http://schemas.microsoft.com/office/word/2010/wordprocessingDrawing" xmlns:wp="http://schemas.openxmlformats.org/drawingml/2006/wordprocessingDrawing" xmlns:w10="urn:schemas-microsoft-com:office:word" xmlns:w="http://schemas.openxmlformats.org/wordprocessingml/2006/main" xmlns:w14="http://schemas.microsoft.com/office/word/2010/wordml" xmlns:w15="http://schemas.microsoft.com/office/word/2012/wordml" xmlns:w16cex="http://schemas.microsoft.com/office/word/2018/wordml/cex" xmlns:w16cid="http://schemas.microsoft.com/office/word/2016/wordml/cid" xmlns:w16="http://schemas.microsoft.com/office/word/2018/wordml" xmlns:w16du="http://schemas.microsoft.com/office/word/2023/wordml/word16du" xmlns:w16sdtdh="http://schemas.microsoft.com/office/word/2020/wordml/sdtdatahash" xmlns:w16sdtfl="http://schemas.microsoft.com/office/word/2024/wordml/sdtformatlock" xmlns:w16se="http://schemas.microsoft.com/office/word/2015/wordml/symex" xmlns:wpg="http://schemas.microsoft.com/office/word/2010/wordprocessingGroup" xmlns:wpi="http://schemas.microsoft.com/office/word/2010/wordprocessingInk" xmlns:wne="http://schemas.microsoft.com/office/word/2006/wordml" xmlns:wps="http://schemas.microsoft.com/office/word/2010/wordprocessingShape" mc:Ignorable="w14 w15 w16se w16cid w16 w16cex w16sdtdh w16sdtfl w16du wp14">
-  <w:abstractNum xmlns:w="http://schemas.openxmlformats.org/wordprocessingml/2006/main" w:abstractNumId="21">
-    <w:nsid w:val="20de0a3a"/>
-    <w:multiLevelType xmlns:w="http://schemas.openxmlformats.org/wordprocessingml/2006/main" w:val="multilevel"/>
-    <w:lvl xmlns:w="http://schemas.openxmlformats.org/wordprocessingml/2006/main" w:ilvl="0">
-      <w:start w:val="3"/>
-      <w:numFmt w:val="decimal"/>
-      <w:lvlText w:val="%1."/>
-      <w:lvlJc w:val="left"/>
-      <w:pPr>
-        <w:ind w:left="720" w:hanging="360"/>
-      </w:pPr>
-    </w:lvl>
-    <w:lvl xmlns:w="http://schemas.openxmlformats.org/wordprocessingml/2006/main" w:ilvl="1">
-      <w:start w:val="1"/>
-      <w:numFmt w:val="lowerLetter"/>
-      <w:lvlText w:val="%2."/>
-      <w:lvlJc w:val="left"/>
-      <w:pPr>
-        <w:ind w:left="1440" w:hanging="360"/>
-      </w:pPr>
-    </w:lvl>
-    <w:lvl xmlns:w="http://schemas.openxmlformats.org/wordprocessingml/2006/main" w:ilvl="2">
-      <w:start w:val="1"/>
-      <w:numFmt w:val="lowerRoman"/>
-      <w:lvlText w:val="%3."/>
-      <w:lvlJc w:val="right"/>
-      <w:pPr>
-        <w:ind w:left="2160" w:hanging="180"/>
-      </w:pPr>
-    </w:lvl>
-    <w:lvl xmlns:w="http://schemas.openxmlformats.org/wordprocessingml/2006/main" w:ilvl="3">
-      <w:start w:val="1"/>
-      <w:numFmt w:val="decimal"/>
-      <w:lvlText w:val="%4."/>
-      <w:lvlJc w:val="left"/>
-      <w:pPr>
-        <w:ind w:left="2880" w:hanging="360"/>
-      </w:pPr>
-    </w:lvl>
-    <w:lvl xmlns:w="http://schemas.openxmlformats.org/wordprocessingml/2006/main" w:ilvl="4">
-      <w:start w:val="1"/>
-      <w:numFmt w:val="lowerLetter"/>
-      <w:lvlText w:val="%5."/>
-      <w:lvlJc w:val="left"/>
-      <w:pPr>
-        <w:ind w:left="3600" w:hanging="360"/>
-      </w:pPr>
-    </w:lvl>
-    <w:lvl xmlns:w="http://schemas.openxmlformats.org/wordprocessingml/2006/main" w:ilvl="5">
-      <w:start w:val="1"/>
-      <w:numFmt w:val="lowerRoman"/>
-      <w:lvlText w:val="%6."/>
-      <w:lvlJc w:val="right"/>
-      <w:pPr>
-        <w:ind w:left="4320" w:hanging="180"/>
-      </w:pPr>
-    </w:lvl>
-    <w:lvl xmlns:w="http://schemas.openxmlformats.org/wordprocessingml/2006/main" w:ilvl="6">
-      <w:start w:val="1"/>
-      <w:numFmt w:val="decimal"/>
-      <w:lvlText w:val="%7."/>
-      <w:lvlJc w:val="left"/>
-      <w:pPr>
-        <w:ind w:left="5040" w:hanging="360"/>
-      </w:pPr>
-    </w:lvl>
-    <w:lvl xmlns:w="http://schemas.openxmlformats.org/wordprocessingml/2006/main" w:ilvl="7">
-      <w:start w:val="1"/>
-      <w:numFmt w:val="lowerLetter"/>
-      <w:lvlText w:val="%8."/>
-      <w:lvlJc w:val="left"/>
-      <w:pPr>
-        <w:ind w:left="5760" w:hanging="360"/>
-      </w:pPr>
-    </w:lvl>
-    <w:lvl xmlns:w="http://schemas.openxmlformats.org/wordprocessingml/2006/main" w:ilvl="8">
-      <w:start w:val="1"/>
-      <w:numFmt w:val="lowerRoman"/>
-      <w:lvlText w:val="%9."/>
-      <w:lvlJc w:val="right"/>
-      <w:pPr>
-        <w:ind w:left="6480" w:hanging="180"/>
-      </w:pPr>
-    </w:lvl>
-  </w:abstractNum>
   <w:abstractNum w:abstractNumId="0" w15:restartNumberingAfterBreak="0">
     <w:nsid w:val="03DF36A3"/>
     <w:multiLevelType w:val="multilevel"/>
@@ -2023,7 +1837,7 @@
         <w:ind w:left="1800" w:hanging="360"/>
       </w:pPr>
       <w:rPr>
-        <w:rFonts w:hint="default" w:ascii="Symbol" w:hAnsi="Symbol"/>
+        <w:rFonts w:ascii="Symbol" w:hAnsi="Symbol" w:hint="default"/>
       </w:rPr>
     </w:lvl>
     <w:lvl w:ilvl="1" w:tplc="04090003">
@@ -2035,7 +1849,7 @@
         <w:ind w:left="2520" w:hanging="360"/>
       </w:pPr>
       <w:rPr>
-        <w:rFonts w:hint="default" w:ascii="Courier New" w:hAnsi="Courier New" w:cs="Courier New"/>
+        <w:rFonts w:ascii="Courier New" w:hAnsi="Courier New" w:cs="Courier New" w:hint="default"/>
       </w:rPr>
     </w:lvl>
     <w:lvl w:ilvl="2" w:tplc="04090005">
@@ -2047,7 +1861,7 @@
         <w:ind w:left="3240" w:hanging="360"/>
       </w:pPr>
       <w:rPr>
-        <w:rFonts w:hint="default" w:ascii="Wingdings" w:hAnsi="Wingdings"/>
+        <w:rFonts w:ascii="Wingdings" w:hAnsi="Wingdings" w:hint="default"/>
       </w:rPr>
     </w:lvl>
     <w:lvl w:ilvl="3" w:tplc="04090001">
@@ -2059,7 +1873,7 @@
         <w:ind w:left="3960" w:hanging="360"/>
       </w:pPr>
       <w:rPr>
-        <w:rFonts w:hint="default" w:ascii="Symbol" w:hAnsi="Symbol"/>
+        <w:rFonts w:ascii="Symbol" w:hAnsi="Symbol" w:hint="default"/>
       </w:rPr>
     </w:lvl>
     <w:lvl w:ilvl="4" w:tplc="04090003">
@@ -2071,7 +1885,7 @@
         <w:ind w:left="4680" w:hanging="360"/>
       </w:pPr>
       <w:rPr>
-        <w:rFonts w:hint="default" w:ascii="Courier New" w:hAnsi="Courier New" w:cs="Courier New"/>
+        <w:rFonts w:ascii="Courier New" w:hAnsi="Courier New" w:cs="Courier New" w:hint="default"/>
       </w:rPr>
     </w:lvl>
     <w:lvl w:ilvl="5" w:tplc="04090005">
@@ -2083,7 +1897,7 @@
         <w:ind w:left="5400" w:hanging="360"/>
       </w:pPr>
       <w:rPr>
-        <w:rFonts w:hint="default" w:ascii="Wingdings" w:hAnsi="Wingdings"/>
+        <w:rFonts w:ascii="Wingdings" w:hAnsi="Wingdings" w:hint="default"/>
       </w:rPr>
     </w:lvl>
     <w:lvl w:ilvl="6" w:tplc="04090001">
@@ -2095,7 +1909,7 @@
         <w:ind w:left="6120" w:hanging="360"/>
       </w:pPr>
       <w:rPr>
-        <w:rFonts w:hint="default" w:ascii="Symbol" w:hAnsi="Symbol"/>
+        <w:rFonts w:ascii="Symbol" w:hAnsi="Symbol" w:hint="default"/>
       </w:rPr>
     </w:lvl>
     <w:lvl w:ilvl="7" w:tplc="04090003">
@@ -2107,7 +1921,7 @@
         <w:ind w:left="6840" w:hanging="360"/>
       </w:pPr>
       <w:rPr>
-        <w:rFonts w:hint="default" w:ascii="Courier New" w:hAnsi="Courier New" w:cs="Courier New"/>
+        <w:rFonts w:ascii="Courier New" w:hAnsi="Courier New" w:cs="Courier New" w:hint="default"/>
       </w:rPr>
     </w:lvl>
     <w:lvl w:ilvl="8" w:tplc="04090005">
@@ -2119,7 +1933,7 @@
         <w:ind w:left="7560" w:hanging="360"/>
       </w:pPr>
       <w:rPr>
-        <w:rFonts w:hint="default" w:ascii="Wingdings" w:hAnsi="Wingdings"/>
+        <w:rFonts w:ascii="Wingdings" w:hAnsi="Wingdings" w:hint="default"/>
       </w:rPr>
     </w:lvl>
   </w:abstractNum>
@@ -2237,6 +2051,92 @@
     </w:lvl>
   </w:abstractNum>
   <w:abstractNum w:abstractNumId="5" w15:restartNumberingAfterBreak="0">
+    <w:nsid w:val="20DE0A3A"/>
+    <w:multiLevelType w:val="multilevel"/>
+    <w:tmpl w:val="14DEE7EA"/>
+    <w:lvl w:ilvl="0">
+      <w:start w:val="3"/>
+      <w:numFmt w:val="decimal"/>
+      <w:lvlText w:val="%1."/>
+      <w:lvlJc w:val="left"/>
+      <w:pPr>
+        <w:ind w:left="720" w:hanging="360"/>
+      </w:pPr>
+    </w:lvl>
+    <w:lvl w:ilvl="1">
+      <w:start w:val="1"/>
+      <w:numFmt w:val="lowerLetter"/>
+      <w:lvlText w:val="%2."/>
+      <w:lvlJc w:val="left"/>
+      <w:pPr>
+        <w:ind w:left="1440" w:hanging="360"/>
+      </w:pPr>
+    </w:lvl>
+    <w:lvl w:ilvl="2">
+      <w:start w:val="1"/>
+      <w:numFmt w:val="lowerRoman"/>
+      <w:lvlText w:val="%3."/>
+      <w:lvlJc w:val="right"/>
+      <w:pPr>
+        <w:ind w:left="2160" w:hanging="180"/>
+      </w:pPr>
+    </w:lvl>
+    <w:lvl w:ilvl="3">
+      <w:start w:val="1"/>
+      <w:numFmt w:val="decimal"/>
+      <w:lvlText w:val="%4."/>
+      <w:lvlJc w:val="left"/>
+      <w:pPr>
+        <w:ind w:left="2880" w:hanging="360"/>
+      </w:pPr>
+    </w:lvl>
+    <w:lvl w:ilvl="4">
+      <w:start w:val="1"/>
+      <w:numFmt w:val="lowerLetter"/>
+      <w:lvlText w:val="%5."/>
+      <w:lvlJc w:val="left"/>
+      <w:pPr>
+        <w:ind w:left="3600" w:hanging="360"/>
+      </w:pPr>
+    </w:lvl>
+    <w:lvl w:ilvl="5">
+      <w:start w:val="1"/>
+      <w:numFmt w:val="lowerRoman"/>
+      <w:lvlText w:val="%6."/>
+      <w:lvlJc w:val="right"/>
+      <w:pPr>
+        <w:ind w:left="4320" w:hanging="180"/>
+      </w:pPr>
+    </w:lvl>
+    <w:lvl w:ilvl="6">
+      <w:start w:val="1"/>
+      <w:numFmt w:val="decimal"/>
+      <w:lvlText w:val="%7."/>
+      <w:lvlJc w:val="left"/>
+      <w:pPr>
+        <w:ind w:left="5040" w:hanging="360"/>
+      </w:pPr>
+    </w:lvl>
+    <w:lvl w:ilvl="7">
+      <w:start w:val="1"/>
+      <w:numFmt w:val="lowerLetter"/>
+      <w:lvlText w:val="%8."/>
+      <w:lvlJc w:val="left"/>
+      <w:pPr>
+        <w:ind w:left="5760" w:hanging="360"/>
+      </w:pPr>
+    </w:lvl>
+    <w:lvl w:ilvl="8">
+      <w:start w:val="1"/>
+      <w:numFmt w:val="lowerRoman"/>
+      <w:lvlText w:val="%9."/>
+      <w:lvlJc w:val="right"/>
+      <w:pPr>
+        <w:ind w:left="6480" w:hanging="180"/>
+      </w:pPr>
+    </w:lvl>
+  </w:abstractNum>
+  <w:abstractNum w:abstractNumId="6" w15:restartNumberingAfterBreak="0">
     <w:nsid w:val="26C05D98"/>
     <w:multiLevelType w:val="multilevel"/>
     <w:tmpl w:val="9E42ED82"/>
@@ -2349,7 +2249,7 @@
       </w:pPr>
     </w:lvl>
   </w:abstractNum>
-  <w:abstractNum w:abstractNumId="6" w15:restartNumberingAfterBreak="0">
+  <w:abstractNum w:abstractNumId="7" w15:restartNumberingAfterBreak="0">
     <w:nsid w:val="2AC87E3A"/>
     <w:multiLevelType w:val="multilevel"/>
     <w:tmpl w:val="91C850B0"/>
@@ -2462,7 +2362,7 @@
       </w:pPr>
     </w:lvl>
   </w:abstractNum>
-  <w:abstractNum w:abstractNumId="7" w15:restartNumberingAfterBreak="0">
+  <w:abstractNum w:abstractNumId="8" w15:restartNumberingAfterBreak="0">
     <w:nsid w:val="2B1B7385"/>
     <w:multiLevelType w:val="multilevel"/>
     <w:tmpl w:val="06B6DCD0"/>
@@ -2575,7 +2475,7 @@
       </w:pPr>
     </w:lvl>
   </w:abstractNum>
-  <w:abstractNum w:abstractNumId="8" w15:restartNumberingAfterBreak="0">
+  <w:abstractNum w:abstractNumId="9" w15:restartNumberingAfterBreak="0">
     <w:nsid w:val="32243A0A"/>
     <w:multiLevelType w:val="multilevel"/>
     <w:tmpl w:val="970E9CF6"/>
@@ -2688,7 +2588,7 @@
       </w:pPr>
     </w:lvl>
   </w:abstractNum>
-  <w:abstractNum w:abstractNumId="9" w15:restartNumberingAfterBreak="0">
+  <w:abstractNum w:abstractNumId="10" w15:restartNumberingAfterBreak="0">
     <w:nsid w:val="35C216CD"/>
     <w:multiLevelType w:val="multilevel"/>
     <w:tmpl w:val="C408DEE8"/>
@@ -2704,7 +2604,7 @@
         <w:ind w:left="720" w:hanging="360"/>
       </w:pPr>
       <w:rPr>
-        <w:rFonts w:hint="default" w:ascii="Symbol" w:hAnsi="Symbol"/>
+        <w:rFonts w:ascii="Symbol" w:hAnsi="Symbol" w:hint="default"/>
         <w:sz w:val="20"/>
       </w:rPr>
     </w:lvl>
@@ -2720,7 +2620,7 @@
         <w:ind w:left="1440" w:hanging="360"/>
       </w:pPr>
       <w:rPr>
-        <w:rFonts w:hint="default" w:ascii="Symbol" w:hAnsi="Symbol"/>
+        <w:rFonts w:ascii="Symbol" w:hAnsi="Symbol" w:hint="default"/>
         <w:sz w:val="20"/>
       </w:rPr>
     </w:lvl>
@@ -2736,7 +2636,7 @@
         <w:ind w:left="2160" w:hanging="360"/>
       </w:pPr>
       <w:rPr>
-        <w:rFonts w:hint="default" w:ascii="Symbol" w:hAnsi="Symbol"/>
+        <w:rFonts w:ascii="Symbol" w:hAnsi="Symbol" w:hint="default"/>
         <w:sz w:val="20"/>
       </w:rPr>
     </w:lvl>
@@ -2752,7 +2652,7 @@
         <w:ind w:left="2880" w:hanging="360"/>
       </w:pPr>
       <w:rPr>
-        <w:rFonts w:hint="default" w:ascii="Symbol" w:hAnsi="Symbol"/>
+        <w:rFonts w:ascii="Symbol" w:hAnsi="Symbol" w:hint="default"/>
         <w:sz w:val="20"/>
       </w:rPr>
     </w:lvl>
@@ -2768,7 +2668,7 @@
         <w:ind w:left="3600" w:hanging="360"/>
       </w:pPr>
       <w:rPr>
-        <w:rFonts w:hint="default" w:ascii="Symbol" w:hAnsi="Symbol"/>
+        <w:rFonts w:ascii="Symbol" w:hAnsi="Symbol" w:hint="default"/>
         <w:sz w:val="20"/>
       </w:rPr>
     </w:lvl>
@@ -2784,7 +2684,7 @@
         <w:ind w:left="4320" w:hanging="360"/>
       </w:pPr>
       <w:rPr>
-        <w:rFonts w:hint="default" w:ascii="Symbol" w:hAnsi="Symbol"/>
+        <w:rFonts w:ascii="Symbol" w:hAnsi="Symbol" w:hint="default"/>
         <w:sz w:val="20"/>
       </w:rPr>
     </w:lvl>
@@ -2800,7 +2700,7 @@
         <w:ind w:left="5040" w:hanging="360"/>
       </w:pPr>
       <w:rPr>
-        <w:rFonts w:hint="default" w:ascii="Symbol" w:hAnsi="Symbol"/>
+        <w:rFonts w:ascii="Symbol" w:hAnsi="Symbol" w:hint="default"/>
         <w:sz w:val="20"/>
       </w:rPr>
     </w:lvl>
@@ -2816,7 +2716,7 @@
         <w:ind w:left="5760" w:hanging="360"/>
       </w:pPr>
       <w:rPr>
-        <w:rFonts w:hint="default" w:ascii="Symbol" w:hAnsi="Symbol"/>
+        <w:rFonts w:ascii="Symbol" w:hAnsi="Symbol" w:hint="default"/>
         <w:sz w:val="20"/>
       </w:rPr>
     </w:lvl>
@@ -2832,12 +2732,12 @@
         <w:ind w:left="6480" w:hanging="360"/>
       </w:pPr>
       <w:rPr>
-        <w:rFonts w:hint="default" w:ascii="Symbol" w:hAnsi="Symbol"/>
+        <w:rFonts w:ascii="Symbol" w:hAnsi="Symbol" w:hint="default"/>
         <w:sz w:val="20"/>
       </w:rPr>
     </w:lvl>
   </w:abstractNum>
-  <w:abstractNum w:abstractNumId="10" w15:restartNumberingAfterBreak="0">
+  <w:abstractNum w:abstractNumId="11" w15:restartNumberingAfterBreak="0">
     <w:nsid w:val="5228169E"/>
     <w:multiLevelType w:val="multilevel"/>
     <w:tmpl w:val="BD1679BA"/>
@@ -2950,7 +2850,7 @@
       </w:pPr>
     </w:lvl>
   </w:abstractNum>
-  <w:abstractNum w:abstractNumId="11" w15:restartNumberingAfterBreak="0">
+  <w:abstractNum w:abstractNumId="12" w15:restartNumberingAfterBreak="0">
     <w:nsid w:val="5E8E3008"/>
     <w:multiLevelType w:val="multilevel"/>
     <w:tmpl w:val="BA2E1A14"/>
@@ -2966,7 +2866,7 @@
         <w:ind w:left="720" w:hanging="360"/>
       </w:pPr>
       <w:rPr>
-        <w:rFonts w:hint="default" w:ascii="Symbol" w:hAnsi="Symbol"/>
+        <w:rFonts w:ascii="Symbol" w:hAnsi="Symbol" w:hint="default"/>
         <w:sz w:val="20"/>
       </w:rPr>
     </w:lvl>
@@ -2982,7 +2882,7 @@
         <w:ind w:left="1440" w:hanging="360"/>
       </w:pPr>
       <w:rPr>
-        <w:rFonts w:hint="default" w:ascii="Symbol" w:hAnsi="Symbol"/>
+        <w:rFonts w:ascii="Symbol" w:hAnsi="Symbol" w:hint="default"/>
         <w:sz w:val="20"/>
       </w:rPr>
     </w:lvl>
@@ -2998,7 +2898,7 @@
         <w:ind w:left="2160" w:hanging="360"/>
       </w:pPr>
       <w:rPr>
-        <w:rFonts w:hint="default" w:ascii="Symbol" w:hAnsi="Symbol"/>
+        <w:rFonts w:ascii="Symbol" w:hAnsi="Symbol" w:hint="default"/>
         <w:sz w:val="20"/>
       </w:rPr>
     </w:lvl>
@@ -3014,7 +2914,7 @@
         <w:ind w:left="2880" w:hanging="360"/>
       </w:pPr>
       <w:rPr>
-        <w:rFonts w:hint="default" w:ascii="Symbol" w:hAnsi="Symbol"/>
+        <w:rFonts w:ascii="Symbol" w:hAnsi="Symbol" w:hint="default"/>
         <w:sz w:val="20"/>
       </w:rPr>
     </w:lvl>
@@ -3030,7 +2930,7 @@
         <w:ind w:left="3600" w:hanging="360"/>
       </w:pPr>
       <w:rPr>
-        <w:rFonts w:hint="default" w:ascii="Symbol" w:hAnsi="Symbol"/>
+        <w:rFonts w:ascii="Symbol" w:hAnsi="Symbol" w:hint="default"/>
         <w:sz w:val="20"/>
       </w:rPr>
     </w:lvl>
@@ -3046,7 +2946,7 @@
         <w:ind w:left="4320" w:hanging="360"/>
       </w:pPr>
       <w:rPr>
-        <w:rFonts w:hint="default" w:ascii="Symbol" w:hAnsi="Symbol"/>
+        <w:rFonts w:ascii="Symbol" w:hAnsi="Symbol" w:hint="default"/>
         <w:sz w:val="20"/>
       </w:rPr>
     </w:lvl>
@@ -3062,7 +2962,7 @@
         <w:ind w:left="5040" w:hanging="360"/>
       </w:pPr>
       <w:rPr>
-        <w:rFonts w:hint="default" w:ascii="Symbol" w:hAnsi="Symbol"/>
+        <w:rFonts w:ascii="Symbol" w:hAnsi="Symbol" w:hint="default"/>
         <w:sz w:val="20"/>
       </w:rPr>
     </w:lvl>
@@ -3078,7 +2978,7 @@
         <w:ind w:left="5760" w:hanging="360"/>
       </w:pPr>
       <w:rPr>
-        <w:rFonts w:hint="default" w:ascii="Symbol" w:hAnsi="Symbol"/>
+        <w:rFonts w:ascii="Symbol" w:hAnsi="Symbol" w:hint="default"/>
         <w:sz w:val="20"/>
       </w:rPr>
     </w:lvl>
@@ -3094,12 +2994,12 @@
         <w:ind w:left="6480" w:hanging="360"/>
       </w:pPr>
       <w:rPr>
-        <w:rFonts w:hint="default" w:ascii="Symbol" w:hAnsi="Symbol"/>
+        <w:rFonts w:ascii="Symbol" w:hAnsi="Symbol" w:hint="default"/>
         <w:sz w:val="20"/>
       </w:rPr>
     </w:lvl>
   </w:abstractNum>
-  <w:abstractNum w:abstractNumId="12" w15:restartNumberingAfterBreak="0">
+  <w:abstractNum w:abstractNumId="13" w15:restartNumberingAfterBreak="0">
     <w:nsid w:val="60D352C9"/>
     <w:multiLevelType w:val="multilevel"/>
     <w:tmpl w:val="3D6CBA08"/>
@@ -3212,7 +3112,7 @@
       </w:pPr>
     </w:lvl>
   </w:abstractNum>
-  <w:abstractNum w:abstractNumId="13" w15:restartNumberingAfterBreak="0">
+  <w:abstractNum w:abstractNumId="14" w15:restartNumberingAfterBreak="0">
     <w:nsid w:val="6625715B"/>
     <w:multiLevelType w:val="multilevel"/>
     <w:tmpl w:val="F8848C76"/>
@@ -3228,7 +3128,7 @@
         <w:ind w:left="720" w:hanging="360"/>
       </w:pPr>
       <w:rPr>
-        <w:rFonts w:hint="default" w:ascii="Symbol" w:hAnsi="Symbol"/>
+        <w:rFonts w:ascii="Symbol" w:hAnsi="Symbol" w:hint="default"/>
         <w:sz w:val="20"/>
       </w:rPr>
     </w:lvl>
@@ -3244,7 +3144,7 @@
         <w:ind w:left="1440" w:hanging="360"/>
       </w:pPr>
       <w:rPr>
-        <w:rFonts w:hint="default" w:ascii="Symbol" w:hAnsi="Symbol"/>
+        <w:rFonts w:ascii="Symbol" w:hAnsi="Symbol" w:hint="default"/>
         <w:sz w:val="20"/>
       </w:rPr>
     </w:lvl>
@@ -3260,7 +3160,7 @@
         <w:ind w:left="2160" w:hanging="360"/>
       </w:pPr>
       <w:rPr>
-        <w:rFonts w:hint="default" w:ascii="Symbol" w:hAnsi="Symbol"/>
+        <w:rFonts w:ascii="Symbol" w:hAnsi="Symbol" w:hint="default"/>
         <w:sz w:val="20"/>
       </w:rPr>
     </w:lvl>
@@ -3276,7 +3176,7 @@
         <w:ind w:left="2880" w:hanging="360"/>
       </w:pPr>
       <w:rPr>
-        <w:rFonts w:hint="default" w:ascii="Symbol" w:hAnsi="Symbol"/>
+        <w:rFonts w:ascii="Symbol" w:hAnsi="Symbol" w:hint="default"/>
         <w:sz w:val="20"/>
       </w:rPr>
     </w:lvl>
@@ -3292,7 +3192,7 @@
         <w:ind w:left="3600" w:hanging="360"/>
       </w:pPr>
       <w:rPr>
-        <w:rFonts w:hint="default" w:ascii="Symbol" w:hAnsi="Symbol"/>
+        <w:rFonts w:ascii="Symbol" w:hAnsi="Symbol" w:hint="default"/>
         <w:sz w:val="20"/>
       </w:rPr>
     </w:lvl>
@@ -3308,7 +3208,7 @@
         <w:ind w:left="4320" w:hanging="360"/>
       </w:pPr>
       <w:rPr>
-        <w:rFonts w:hint="default" w:ascii="Symbol" w:hAnsi="Symbol"/>
+        <w:rFonts w:ascii="Symbol" w:hAnsi="Symbol" w:hint="default"/>
         <w:sz w:val="20"/>
       </w:rPr>
     </w:lvl>
@@ -3324,7 +3224,7 @@
         <w:ind w:left="5040" w:hanging="360"/>
       </w:pPr>
       <w:rPr>
-        <w:rFonts w:hint="default" w:ascii="Symbol" w:hAnsi="Symbol"/>
+        <w:rFonts w:ascii="Symbol" w:hAnsi="Symbol" w:hint="default"/>
         <w:sz w:val="20"/>
       </w:rPr>
     </w:lvl>
@@ -3340,7 +3240,7 @@
         <w:ind w:left="5760" w:hanging="360"/>
       </w:pPr>
       <w:rPr>
-        <w:rFonts w:hint="default" w:ascii="Symbol" w:hAnsi="Symbol"/>
+        <w:rFonts w:ascii="Symbol" w:hAnsi="Symbol" w:hint="default"/>
         <w:sz w:val="20"/>
       </w:rPr>
     </w:lvl>
@@ -3356,12 +3256,12 @@
         <w:ind w:left="6480" w:hanging="360"/>
       </w:pPr>
       <w:rPr>
-        <w:rFonts w:hint="default" w:ascii="Symbol" w:hAnsi="Symbol"/>
+        <w:rFonts w:ascii="Symbol" w:hAnsi="Symbol" w:hint="default"/>
         <w:sz w:val="20"/>
       </w:rPr>
     </w:lvl>
   </w:abstractNum>
-  <w:abstractNum w:abstractNumId="14" w15:restartNumberingAfterBreak="0">
+  <w:abstractNum w:abstractNumId="15" w15:restartNumberingAfterBreak="0">
     <w:nsid w:val="668E125E"/>
     <w:multiLevelType w:val="multilevel"/>
     <w:tmpl w:val="BD24BB3A"/>
@@ -3474,7 +3374,7 @@
       </w:pPr>
     </w:lvl>
   </w:abstractNum>
-  <w:abstractNum w:abstractNumId="15" w15:restartNumberingAfterBreak="0">
+  <w:abstractNum w:abstractNumId="16" w15:restartNumberingAfterBreak="0">
     <w:nsid w:val="669D68E7"/>
     <w:multiLevelType w:val="multilevel"/>
     <w:tmpl w:val="70BAF70C"/>
@@ -3587,7 +3487,7 @@
       </w:pPr>
     </w:lvl>
   </w:abstractNum>
-  <w:abstractNum w:abstractNumId="16" w15:restartNumberingAfterBreak="0">
+  <w:abstractNum w:abstractNumId="17" w15:restartNumberingAfterBreak="0">
     <w:nsid w:val="6DF17A2B"/>
     <w:multiLevelType w:val="multilevel"/>
     <w:tmpl w:val="3F46E1A0"/>
@@ -3700,7 +3600,7 @@
       </w:pPr>
     </w:lvl>
   </w:abstractNum>
-  <w:abstractNum w:abstractNumId="17" w15:restartNumberingAfterBreak="0">
+  <w:abstractNum w:abstractNumId="18" w15:restartNumberingAfterBreak="0">
     <w:nsid w:val="70454DE9"/>
     <w:multiLevelType w:val="multilevel"/>
     <w:tmpl w:val="708C252C"/>
@@ -3813,7 +3713,7 @@
       </w:pPr>
     </w:lvl>
   </w:abstractNum>
-  <w:abstractNum w:abstractNumId="18" w15:restartNumberingAfterBreak="0">
+  <w:abstractNum w:abstractNumId="19" w15:restartNumberingAfterBreak="0">
     <w:nsid w:val="77AF4E11"/>
     <w:multiLevelType w:val="multilevel"/>
     <w:tmpl w:val="6B007888"/>
@@ -3926,7 +3826,7 @@
       </w:pPr>
     </w:lvl>
   </w:abstractNum>
-  <w:abstractNum w:abstractNumId="19" w15:restartNumberingAfterBreak="0">
+  <w:abstractNum w:abstractNumId="20" w15:restartNumberingAfterBreak="0">
     <w:nsid w:val="7A736439"/>
     <w:multiLevelType w:val="multilevel"/>
     <w:tmpl w:val="370C33EC"/>
@@ -3942,7 +3842,7 @@
         <w:ind w:left="720" w:hanging="360"/>
       </w:pPr>
       <w:rPr>
-        <w:rFonts w:hint="default" w:ascii="Symbol" w:hAnsi="Symbol"/>
+        <w:rFonts w:ascii="Symbol" w:hAnsi="Symbol" w:hint="default"/>
         <w:sz w:val="20"/>
       </w:rPr>
     </w:lvl>
@@ -3958,7 +3858,7 @@
         <w:ind w:left="1440" w:hanging="360"/>
       </w:pPr>
       <w:rPr>
-        <w:rFonts w:hint="default" w:ascii="Symbol" w:hAnsi="Symbol"/>
+        <w:rFonts w:ascii="Symbol" w:hAnsi="Symbol" w:hint="default"/>
         <w:sz w:val="20"/>
       </w:rPr>
     </w:lvl>
@@ -3974,7 +3874,7 @@
         <w:ind w:left="2160" w:hanging="360"/>
       </w:pPr>
       <w:rPr>
-        <w:rFonts w:hint="default" w:ascii="Symbol" w:hAnsi="Symbol"/>
+        <w:rFonts w:ascii="Symbol" w:hAnsi="Symbol" w:hint="default"/>
         <w:sz w:val="20"/>
       </w:rPr>
     </w:lvl>
@@ -3990,7 +3890,7 @@
         <w:ind w:left="2880" w:hanging="360"/>
       </w:pPr>
       <w:rPr>
-        <w:rFonts w:hint="default" w:ascii="Symbol" w:hAnsi="Symbol"/>
+        <w:rFonts w:ascii="Symbol" w:hAnsi="Symbol" w:hint="default"/>
         <w:sz w:val="20"/>
       </w:rPr>
     </w:lvl>
@@ -4006,7 +3906,7 @@
         <w:ind w:left="3600" w:hanging="360"/>
       </w:pPr>
       <w:rPr>
-        <w:rFonts w:hint="default" w:ascii="Symbol" w:hAnsi="Symbol"/>
+        <w:rFonts w:ascii="Symbol" w:hAnsi="Symbol" w:hint="default"/>
         <w:sz w:val="20"/>
       </w:rPr>
     </w:lvl>
@@ -4022,7 +3922,7 @@
         <w:ind w:left="4320" w:hanging="360"/>
       </w:pPr>
       <w:rPr>
-        <w:rFonts w:hint="default" w:ascii="Symbol" w:hAnsi="Symbol"/>
+        <w:rFonts w:ascii="Symbol" w:hAnsi="Symbol" w:hint="default"/>
         <w:sz w:val="20"/>
       </w:rPr>
     </w:lvl>
@@ -4038,7 +3938,7 @@
         <w:ind w:left="5040" w:hanging="360"/>
       </w:pPr>
       <w:rPr>
-        <w:rFonts w:hint="default" w:ascii="Symbol" w:hAnsi="Symbol"/>
+        <w:rFonts w:ascii="Symbol" w:hAnsi="Symbol" w:hint="default"/>
         <w:sz w:val="20"/>
       </w:rPr>
     </w:lvl>
@@ -4054,7 +3954,7 @@
         <w:ind w:left="5760" w:hanging="360"/>
       </w:pPr>
       <w:rPr>
-        <w:rFonts w:hint="default" w:ascii="Symbol" w:hAnsi="Symbol"/>
+        <w:rFonts w:ascii="Symbol" w:hAnsi="Symbol" w:hint="default"/>
         <w:sz w:val="20"/>
       </w:rPr>
     </w:lvl>
@@ -4070,12 +3970,12 @@
         <w:ind w:left="6480" w:hanging="360"/>
       </w:pPr>
       <w:rPr>
-        <w:rFonts w:hint="default" w:ascii="Symbol" w:hAnsi="Symbol"/>
+        <w:rFonts w:ascii="Symbol" w:hAnsi="Symbol" w:hint="default"/>
         <w:sz w:val="20"/>
       </w:rPr>
     </w:lvl>
   </w:abstractNum>
-  <w:abstractNum w:abstractNumId="20" w15:restartNumberingAfterBreak="0">
+  <w:abstractNum w:abstractNumId="21" w15:restartNumberingAfterBreak="0">
     <w:nsid w:val="7C9367E1"/>
     <w:multiLevelType w:val="multilevel"/>
     <w:tmpl w:val="E38AE4B4"/>
@@ -4091,7 +3991,7 @@
         <w:ind w:left="720" w:hanging="360"/>
       </w:pPr>
       <w:rPr>
-        <w:rFonts w:hint="default" w:ascii="Symbol" w:hAnsi="Symbol"/>
+        <w:rFonts w:ascii="Symbol" w:hAnsi="Symbol" w:hint="default"/>
         <w:sz w:val="20"/>
       </w:rPr>
     </w:lvl>
@@ -4107,7 +4007,7 @@
         <w:ind w:left="1440" w:hanging="360"/>
       </w:pPr>
       <w:rPr>
-        <w:rFonts w:hint="default" w:ascii="Symbol" w:hAnsi="Symbol"/>
+        <w:rFonts w:ascii="Symbol" w:hAnsi="Symbol" w:hint="default"/>
         <w:sz w:val="20"/>
       </w:rPr>
     </w:lvl>
@@ -4123,7 +4023,7 @@
         <w:ind w:left="2160" w:hanging="360"/>
       </w:pPr>
       <w:rPr>
-        <w:rFonts w:hint="default" w:ascii="Symbol" w:hAnsi="Symbol"/>
+        <w:rFonts w:ascii="Symbol" w:hAnsi="Symbol" w:hint="default"/>
         <w:sz w:val="20"/>
       </w:rPr>
     </w:lvl>
@@ -4139,7 +4039,7 @@
         <w:ind w:left="2880" w:hanging="360"/>
       </w:pPr>
       <w:rPr>
-        <w:rFonts w:hint="default" w:ascii="Symbol" w:hAnsi="Symbol"/>
+        <w:rFonts w:ascii="Symbol" w:hAnsi="Symbol" w:hint="default"/>
         <w:sz w:val="20"/>
       </w:rPr>
     </w:lvl>
@@ -4155,7 +4055,7 @@
         <w:ind w:left="3600" w:hanging="360"/>
       </w:pPr>
       <w:rPr>
-        <w:rFonts w:hint="default" w:ascii="Symbol" w:hAnsi="Symbol"/>
+        <w:rFonts w:ascii="Symbol" w:hAnsi="Symbol" w:hint="default"/>
         <w:sz w:val="20"/>
       </w:rPr>
     </w:lvl>
@@ -4171,7 +4071,7 @@
         <w:ind w:left="4320" w:hanging="360"/>
       </w:pPr>
       <w:rPr>
-        <w:rFonts w:hint="default" w:ascii="Symbol" w:hAnsi="Symbol"/>
+        <w:rFonts w:ascii="Symbol" w:hAnsi="Symbol" w:hint="default"/>
         <w:sz w:val="20"/>
       </w:rPr>
     </w:lvl>
@@ -4187,7 +4087,7 @@
         <w:ind w:left="5040" w:hanging="360"/>
       </w:pPr>
       <w:rPr>
-        <w:rFonts w:hint="default" w:ascii="Symbol" w:hAnsi="Symbol"/>
+        <w:rFonts w:ascii="Symbol" w:hAnsi="Symbol" w:hint="default"/>
         <w:sz w:val="20"/>
       </w:rPr>
     </w:lvl>
@@ -4203,7 +4103,7 @@
         <w:ind w:left="5760" w:hanging="360"/>
       </w:pPr>
       <w:rPr>
-        <w:rFonts w:hint="default" w:ascii="Symbol" w:hAnsi="Symbol"/>
+        <w:rFonts w:ascii="Symbol" w:hAnsi="Symbol" w:hint="default"/>
         <w:sz w:val="20"/>
       </w:rPr>
     </w:lvl>
@@ -4219,85 +4119,76 @@
         <w:ind w:left="6480" w:hanging="360"/>
       </w:pPr>
       <w:rPr>
-        <w:rFonts w:hint="default" w:ascii="Symbol" w:hAnsi="Symbol"/>
+        <w:rFonts w:ascii="Symbol" w:hAnsi="Symbol" w:hint="default"/>
         <w:sz w:val="20"/>
       </w:rPr>
     </w:lvl>
   </w:abstractNum>
-  <w:num w:numId="22">
+  <w:num w:numId="1" w16cid:durableId="1157919990">
+    <w:abstractNumId w:val="5"/>
+  </w:num>
+  <w:num w:numId="2" w16cid:durableId="229584204">
+    <w:abstractNumId w:val="10"/>
+  </w:num>
+  <w:num w:numId="3" w16cid:durableId="472337349">
+    <w:abstractNumId w:val="20"/>
+  </w:num>
+  <w:num w:numId="4" w16cid:durableId="801967848">
     <w:abstractNumId w:val="21"/>
   </w:num>
-  <w:num w:numId="1" w16cid:durableId="229584204">
+  <w:num w:numId="5" w16cid:durableId="2029527500">
+    <w:abstractNumId w:val="12"/>
+  </w:num>
+  <w:num w:numId="6" w16cid:durableId="421412231">
+    <w:abstractNumId w:val="14"/>
+  </w:num>
+  <w:num w:numId="7" w16cid:durableId="1413042450">
+    <w:abstractNumId w:val="8"/>
+  </w:num>
+  <w:num w:numId="8" w16cid:durableId="2070033936">
+    <w:abstractNumId w:val="7"/>
+  </w:num>
+  <w:num w:numId="9" w16cid:durableId="600183101">
+    <w:abstractNumId w:val="2"/>
+  </w:num>
+  <w:num w:numId="10" w16cid:durableId="1323655057">
+    <w:abstractNumId w:val="19"/>
+  </w:num>
+  <w:num w:numId="11" w16cid:durableId="350840534">
+    <w:abstractNumId w:val="16"/>
+  </w:num>
+  <w:num w:numId="12" w16cid:durableId="1346787574">
+    <w:abstractNumId w:val="4"/>
+  </w:num>
+  <w:num w:numId="13" w16cid:durableId="791434293">
+    <w:abstractNumId w:val="18"/>
+  </w:num>
+  <w:num w:numId="14" w16cid:durableId="685055695">
+    <w:abstractNumId w:val="6"/>
+  </w:num>
+  <w:num w:numId="15" w16cid:durableId="579800553">
+    <w:abstractNumId w:val="17"/>
+  </w:num>
+  <w:num w:numId="16" w16cid:durableId="389810110">
     <w:abstractNumId w:val="9"/>
   </w:num>
-  <w:num w:numId="2" w16cid:durableId="472337349">
-    <w:abstractNumId w:val="19"/>
+  <w:num w:numId="17" w16cid:durableId="403458687">
+    <w:abstractNumId w:val="15"/>
   </w:num>
-  <w:num w:numId="3" w16cid:durableId="801967848">
-    <w:abstractNumId w:val="20"/>
+  <w:num w:numId="18" w16cid:durableId="475419999">
+    <w:abstractNumId w:val="0"/>
   </w:num>
-  <w:num w:numId="4" w16cid:durableId="2029527500">
+  <w:num w:numId="19" w16cid:durableId="982469353">
+    <w:abstractNumId w:val="13"/>
+  </w:num>
+  <w:num w:numId="20" w16cid:durableId="1467354909">
+    <w:abstractNumId w:val="1"/>
+  </w:num>
+  <w:num w:numId="21" w16cid:durableId="510951068">
     <w:abstractNumId w:val="11"/>
   </w:num>
-  <w:num w:numId="5" w16cid:durableId="421412231">
-    <w:abstractNumId w:val="13"/>
-  </w:num>
-  <w:num w:numId="6" w16cid:durableId="1413042450">
-    <w:abstractNumId w:val="7"/>
-  </w:num>
-  <w:num w:numId="7" w16cid:durableId="2070033936">
-    <w:abstractNumId w:val="6"/>
-  </w:num>
-  <w:num w:numId="8" w16cid:durableId="600183101">
-    <w:abstractNumId w:val="2"/>
-  </w:num>
-  <w:num w:numId="9" w16cid:durableId="1323655057">
-    <w:abstractNumId w:val="18"/>
-  </w:num>
-  <w:num w:numId="10" w16cid:durableId="350840534">
-    <w:abstractNumId w:val="15"/>
-  </w:num>
-  <w:num w:numId="11" w16cid:durableId="1346787574">
-    <w:abstractNumId w:val="4"/>
-  </w:num>
-  <w:num w:numId="12" w16cid:durableId="791434293">
-    <w:abstractNumId w:val="17"/>
-  </w:num>
-  <w:num w:numId="13" w16cid:durableId="685055695">
-    <w:abstractNumId w:val="5"/>
-  </w:num>
-  <w:num w:numId="14" w16cid:durableId="579800553">
-    <w:abstractNumId w:val="16"/>
-  </w:num>
-  <w:num w:numId="15" w16cid:durableId="389810110">
-    <w:abstractNumId w:val="8"/>
-  </w:num>
-  <w:num w:numId="16" w16cid:durableId="403458687">
-    <w:abstractNumId w:val="14"/>
-  </w:num>
-  <w:num w:numId="17" w16cid:durableId="475419999">
-    <w:abstractNumId w:val="0"/>
-  </w:num>
-  <w:num w:numId="18" w16cid:durableId="982469353">
-    <w:abstractNumId w:val="12"/>
-  </w:num>
-  <w:num w:numId="19" w16cid:durableId="1467354909">
-    <w:abstractNumId w:val="1"/>
-  </w:num>
-  <w:num w:numId="20" w16cid:durableId="510951068">
-    <w:abstractNumId w:val="10"/>
-  </w:num>
-  <w:num w:numId="21" w16cid:durableId="713962415">
+  <w:num w:numId="22" w16cid:durableId="713962415">
     <w:abstractNumId w:val="3"/>
-    <w:lvlOverride w:ilvl="0"/>
-    <w:lvlOverride w:ilvl="1"/>
-    <w:lvlOverride w:ilvl="2"/>
-    <w:lvlOverride w:ilvl="3"/>
-    <w:lvlOverride w:ilvl="4"/>
-    <w:lvlOverride w:ilvl="5"/>
-    <w:lvlOverride w:ilvl="6"/>
-    <w:lvlOverride w:ilvl="7"/>
-    <w:lvlOverride w:ilvl="8"/>
   </w:num>
 </w:numbering>
 </file>
@@ -4307,7 +4198,7 @@
   <w:docDefaults>
     <w:rPrDefault>
       <w:rPr>
-        <w:rFonts w:asciiTheme="minorHAnsi" w:hAnsiTheme="minorHAnsi" w:eastAsiaTheme="minorHAnsi" w:cstheme="minorBidi"/>
+        <w:rFonts w:asciiTheme="minorHAnsi" w:eastAsiaTheme="minorHAnsi" w:hAnsiTheme="minorHAnsi" w:cstheme="minorBidi"/>
         <w:kern w:val="2"/>
         <w:sz w:val="24"/>
         <w:szCs w:val="24"/>
@@ -4324,14 +4215,14 @@
   <w:latentStyles w:defLockedState="0" w:defUIPriority="99" w:defSemiHidden="0" w:defUnhideWhenUsed="0" w:defQFormat="0" w:count="376">
     <w:lsdException w:name="Normal" w:uiPriority="0" w:qFormat="1"/>
     <w:lsdException w:name="heading 1" w:uiPriority="9" w:qFormat="1"/>
-    <w:lsdException w:name="heading 2" w:uiPriority="9" w:semiHidden="1" w:unhideWhenUsed="1" w:qFormat="1"/>
-    <w:lsdException w:name="heading 3" w:uiPriority="9" w:semiHidden="1" w:unhideWhenUsed="1" w:qFormat="1"/>
-    <w:lsdException w:name="heading 4" w:uiPriority="9" w:semiHidden="1" w:unhideWhenUsed="1" w:qFormat="1"/>
-    <w:lsdException w:name="heading 5" w:uiPriority="9" w:semiHidden="1" w:unhideWhenUsed="1" w:qFormat="1"/>
-    <w:lsdException w:name="heading 6" w:uiPriority="9" w:semiHidden="1" w:unhideWhenUsed="1" w:qFormat="1"/>
-    <w:lsdException w:name="heading 7" w:uiPriority="9" w:semiHidden="1" w:unhideWhenUsed="1" w:qFormat="1"/>
-    <w:lsdException w:name="heading 8" w:uiPriority="9" w:semiHidden="1" w:unhideWhenUsed="1" w:qFormat="1"/>
-    <w:lsdException w:name="heading 9" w:uiPriority="9" w:semiHidden="1" w:unhideWhenUsed="1" w:qFormat="1"/>
+    <w:lsdException w:name="heading 2" w:semiHidden="1" w:uiPriority="9" w:unhideWhenUsed="1" w:qFormat="1"/>
+    <w:lsdException w:name="heading 3" w:semiHidden="1" w:uiPriority="9" w:unhideWhenUsed="1" w:qFormat="1"/>
+    <w:lsdException w:name="heading 4" w:semiHidden="1" w:uiPriority="9" w:unhideWhenUsed="1" w:qFormat="1"/>
+    <w:lsdException w:name="heading 5" w:semiHidden="1" w:uiPriority="9" w:unhideWhenUsed="1" w:qFormat="1"/>
+    <w:lsdException w:name="heading 6" w:semiHidden="1" w:uiPriority="9" w:unhideWhenUsed="1" w:qFormat="1"/>
+    <w:lsdException w:name="heading 7" w:semiHidden="1" w:uiPriority="9" w:unhideWhenUsed="1" w:qFormat="1"/>
+    <w:lsdException w:name="heading 8" w:semiHidden="1" w:uiPriority="9" w:unhideWhenUsed="1" w:qFormat="1"/>
+    <w:lsdException w:name="heading 9" w:semiHidden="1" w:uiPriority="9" w:unhideWhenUsed="1" w:qFormat="1"/>
     <w:lsdException w:name="index 1" w:semiHidden="1" w:unhideWhenUsed="1"/>
     <w:lsdException w:name="index 2" w:semiHidden="1" w:unhideWhenUsed="1"/>
     <w:lsdException w:name="index 3" w:semiHidden="1" w:unhideWhenUsed="1"/>
@@ -4341,22 +4232,22 @@
     <w:lsdException w:name="index 7" w:semiHidden="1" w:unhideWhenUsed="1"/>
     <w:lsdException w:name="index 8" w:semiHidden="1" w:unhideWhenUsed="1"/>
     <w:lsdException w:name="index 9" w:semiHidden="1" w:unhideWhenUsed="1"/>
-    <w:lsdException w:name="toc 1" w:uiPriority="39" w:semiHidden="1" w:unhideWhenUsed="1"/>
-    <w:lsdException w:name="toc 2" w:uiPriority="39" w:semiHidden="1" w:unhideWhenUsed="1"/>
-    <w:lsdException w:name="toc 3" w:uiPriority="39" w:semiHidden="1" w:unhideWhenUsed="1"/>
-    <w:lsdException w:name="toc 4" w:uiPriority="39" w:semiHidden="1" w:unhideWhenUsed="1"/>
-    <w:lsdException w:name="toc 5" w:uiPriority="39" w:semiHidden="1" w:unhideWhenUsed="1"/>
-    <w:lsdException w:name="toc 6" w:uiPriority="39" w:semiHidden="1" w:unhideWhenUsed="1"/>
-    <w:lsdException w:name="toc 7" w:uiPriority="39" w:semiHidden="1" w:unhideWhenUsed="1"/>
-    <w:lsdException w:name="toc 8" w:uiPriority="39" w:semiHidden="1" w:unhideWhenUsed="1"/>
-    <w:lsdException w:name="toc 9" w:uiPriority="39" w:semiHidden="1" w:unhideWhenUsed="1"/>
+    <w:lsdException w:name="toc 1" w:semiHidden="1" w:uiPriority="39" w:unhideWhenUsed="1"/>
+    <w:lsdException w:name="toc 2" w:semiHidden="1" w:uiPriority="39" w:unhideWhenUsed="1"/>
+    <w:lsdException w:name="toc 3" w:semiHidden="1" w:uiPriority="39" w:unhideWhenUsed="1"/>
+    <w:lsdException w:name="toc 4" w:semiHidden="1" w:uiPriority="39" w:unhideWhenUsed="1"/>
+    <w:lsdException w:name="toc 5" w:semiHidden="1" w:uiPriority="39" w:unhideWhenUsed="1"/>
+    <w:lsdException w:name="toc 6" w:semiHidden="1" w:uiPriority="39" w:unhideWhenUsed="1"/>
+    <w:lsdException w:name="toc 7" w:semiHidden="1" w:uiPriority="39" w:unhideWhenUsed="1"/>
+    <w:lsdException w:name="toc 8" w:semiHidden="1" w:uiPriority="39" w:unhideWhenUsed="1"/>
+    <w:lsdException w:name="toc 9" w:semiHidden="1" w:uiPriority="39" w:unhideWhenUsed="1"/>
     <w:lsdException w:name="Normal Indent" w:semiHidden="1" w:unhideWhenUsed="1"/>
     <w:lsdException w:name="footnote text" w:semiHidden="1" w:unhideWhenUsed="1"/>
     <w:lsdException w:name="annotation text" w:semiHidden="1" w:unhideWhenUsed="1"/>
     <w:lsdException w:name="header" w:semiHidden="1" w:unhideWhenUsed="1"/>
     <w:lsdException w:name="footer" w:semiHidden="1" w:unhideWhenUsed="1"/>
     <w:lsdException w:name="index heading" w:semiHidden="1" w:unhideWhenUsed="1"/>
-    <w:lsdException w:name="caption" w:uiPriority="35" w:semiHidden="1" w:unhideWhenUsed="1" w:qFormat="1"/>
+    <w:lsdException w:name="caption" w:semiHidden="1" w:uiPriority="35" w:unhideWhenUsed="1" w:qFormat="1"/>
     <w:lsdException w:name="table of figures" w:semiHidden="1" w:unhideWhenUsed="1"/>
     <w:lsdException w:name="envelope address" w:semiHidden="1" w:unhideWhenUsed="1"/>
     <w:lsdException w:name="envelope return" w:semiHidden="1" w:unhideWhenUsed="1"/>
@@ -4387,7 +4278,7 @@
     <w:lsdException w:name="Title" w:uiPriority="10" w:qFormat="1"/>
     <w:lsdException w:name="Closing" w:semiHidden="1" w:unhideWhenUsed="1"/>
     <w:lsdException w:name="Signature" w:semiHidden="1" w:unhideWhenUsed="1"/>
-    <w:lsdException w:name="Default Paragraph Font" w:uiPriority="1" w:semiHidden="1" w:unhideWhenUsed="1"/>
+    <w:lsdException w:name="Default Paragraph Font" w:semiHidden="1" w:uiPriority="1" w:unhideWhenUsed="1"/>
     <w:lsdException w:name="Body Text" w:semiHidden="1" w:unhideWhenUsed="1"/>
     <w:lsdException w:name="Body Text Indent" w:semiHidden="1" w:unhideWhenUsed="1"/>
     <w:lsdException w:name="List Continue" w:semiHidden="1" w:unhideWhenUsed="1"/>
@@ -4587,8 +4478,8 @@
     <w:lsdException w:name="Subtle Reference" w:uiPriority="31" w:qFormat="1"/>
     <w:lsdException w:name="Intense Reference" w:uiPriority="32" w:qFormat="1"/>
     <w:lsdException w:name="Book Title" w:uiPriority="33" w:qFormat="1"/>
-    <w:lsdException w:name="Bibliography" w:uiPriority="37" w:semiHidden="1" w:unhideWhenUsed="1"/>
-    <w:lsdException w:name="TOC Heading" w:uiPriority="39" w:semiHidden="1" w:unhideWhenUsed="1" w:qFormat="1"/>
+    <w:lsdException w:name="Bibliography" w:semiHidden="1" w:uiPriority="37" w:unhideWhenUsed="1"/>
+    <w:lsdException w:name="TOC Heading" w:semiHidden="1" w:uiPriority="39" w:unhideWhenUsed="1" w:qFormat="1"/>
     <w:lsdException w:name="Plain Table 1" w:uiPriority="41"/>
     <w:lsdException w:name="Plain Table 2" w:uiPriority="42"/>
     <w:lsdException w:name="Plain Table 3" w:uiPriority="43"/>
@@ -4699,7 +4590,7 @@
     <w:lsdException w:name="Unresolved Mention" w:semiHidden="1" w:unhideWhenUsed="1"/>
     <w:lsdException w:name="Smart Link" w:semiHidden="1" w:unhideWhenUsed="1"/>
   </w:latentStyles>
-  <w:style w:type="paragraph" w:styleId="Normal" w:default="1">
+  <w:style w:type="paragraph" w:default="1" w:styleId="Normal">
     <w:name w:val="Normal"/>
     <w:qFormat/>
   </w:style>
@@ -4718,7 +4609,7 @@
       <w:outlineLvl w:val="0"/>
     </w:pPr>
     <w:rPr>
-      <w:rFonts w:asciiTheme="majorHAnsi" w:hAnsiTheme="majorHAnsi" w:eastAsiaTheme="majorEastAsia" w:cstheme="majorBidi"/>
+      <w:rFonts w:asciiTheme="majorHAnsi" w:eastAsiaTheme="majorEastAsia" w:hAnsiTheme="majorHAnsi" w:cstheme="majorBidi"/>
       <w:color w:val="2F5496" w:themeColor="accent1" w:themeShade="BF"/>
       <w:sz w:val="40"/>
       <w:szCs w:val="40"/>
@@ -4741,7 +4632,7 @@
       <w:outlineLvl w:val="1"/>
     </w:pPr>
     <w:rPr>
-      <w:rFonts w:asciiTheme="majorHAnsi" w:hAnsiTheme="majorHAnsi" w:eastAsiaTheme="majorEastAsia" w:cstheme="majorBidi"/>
+      <w:rFonts w:asciiTheme="majorHAnsi" w:eastAsiaTheme="majorEastAsia" w:hAnsiTheme="majorHAnsi" w:cstheme="majorBidi"/>
       <w:color w:val="2F5496" w:themeColor="accent1" w:themeShade="BF"/>
       <w:sz w:val="32"/>
       <w:szCs w:val="32"/>
@@ -4902,12 +4793,13 @@
       <w:color w:val="272727" w:themeColor="text1" w:themeTint="D8"/>
     </w:rPr>
   </w:style>
-  <w:style w:type="character" w:styleId="DefaultParagraphFont" w:default="1">
+  <w:style w:type="character" w:default="1" w:styleId="DefaultParagraphFont">
     <w:name w:val="Default Paragraph Font"/>
     <w:uiPriority w:val="1"/>
+    <w:semiHidden/>
     <w:unhideWhenUsed/>
   </w:style>
-  <w:style w:type="table" w:styleId="TableNormal" w:default="1">
+  <w:style w:type="table" w:default="1" w:styleId="TableNormal">
     <w:name w:val="Normal Table"/>
     <w:uiPriority w:val="99"/>
     <w:semiHidden/>
@@ -4922,26 +4814,26 @@
       </w:tblCellMar>
     </w:tblPr>
   </w:style>
-  <w:style w:type="numbering" w:styleId="NoList" w:default="1">
+  <w:style w:type="numbering" w:default="1" w:styleId="NoList">
     <w:name w:val="No List"/>
     <w:uiPriority w:val="99"/>
     <w:semiHidden/>
     <w:unhideWhenUsed/>
   </w:style>
-  <w:style w:type="character" w:styleId="Heading1Char" w:customStyle="1">
+  <w:style w:type="character" w:customStyle="1" w:styleId="Heading1Char">
     <w:name w:val="Heading 1 Char"/>
     <w:basedOn w:val="DefaultParagraphFont"/>
     <w:link w:val="Heading1"/>
     <w:uiPriority w:val="9"/>
     <w:rsid w:val="00581762"/>
     <w:rPr>
-      <w:rFonts w:asciiTheme="majorHAnsi" w:hAnsiTheme="majorHAnsi" w:eastAsiaTheme="majorEastAsia" w:cstheme="majorBidi"/>
+      <w:rFonts w:asciiTheme="majorHAnsi" w:eastAsiaTheme="majorEastAsia" w:hAnsiTheme="majorHAnsi" w:cstheme="majorBidi"/>
       <w:color w:val="2F5496" w:themeColor="accent1" w:themeShade="BF"/>
       <w:sz w:val="40"/>
       <w:szCs w:val="40"/>
     </w:rPr>
   </w:style>
-  <w:style w:type="character" w:styleId="Heading2Char" w:customStyle="1">
+  <w:style w:type="character" w:customStyle="1" w:styleId="Heading2Char">
     <w:name w:val="Heading 2 Char"/>
     <w:basedOn w:val="DefaultParagraphFont"/>
     <w:link w:val="Heading2"/>
@@ -4949,13 +4841,13 @@
     <w:semiHidden/>
     <w:rsid w:val="00581762"/>
     <w:rPr>
-      <w:rFonts w:asciiTheme="majorHAnsi" w:hAnsiTheme="majorHAnsi" w:eastAsiaTheme="majorEastAsia" w:cstheme="majorBidi"/>
+      <w:rFonts w:asciiTheme="majorHAnsi" w:eastAsiaTheme="majorEastAsia" w:hAnsiTheme="majorHAnsi" w:cstheme="majorBidi"/>
       <w:color w:val="2F5496" w:themeColor="accent1" w:themeShade="BF"/>
       <w:sz w:val="32"/>
       <w:szCs w:val="32"/>
     </w:rPr>
   </w:style>
-  <w:style w:type="character" w:styleId="Heading3Char" w:customStyle="1">
+  <w:style w:type="character" w:customStyle="1" w:styleId="Heading3Char">
     <w:name w:val="Heading 3 Char"/>
     <w:basedOn w:val="DefaultParagraphFont"/>
     <w:link w:val="Heading3"/>
@@ -4969,7 +4861,7 @@
       <w:szCs w:val="28"/>
     </w:rPr>
   </w:style>
-  <w:style w:type="character" w:styleId="Heading4Char" w:customStyle="1">
+  <w:style w:type="character" w:customStyle="1" w:styleId="Heading4Char">
     <w:name w:val="Heading 4 Char"/>
     <w:basedOn w:val="DefaultParagraphFont"/>
     <w:link w:val="Heading4"/>
@@ -4983,7 +4875,7 @@
       <w:color w:val="2F5496" w:themeColor="accent1" w:themeShade="BF"/>
     </w:rPr>
   </w:style>
-  <w:style w:type="character" w:styleId="Heading5Char" w:customStyle="1">
+  <w:style w:type="character" w:customStyle="1" w:styleId="Heading5Char">
     <w:name w:val="Heading 5 Char"/>
     <w:basedOn w:val="DefaultParagraphFont"/>
     <w:link w:val="Heading5"/>
@@ -4995,7 +4887,7 @@
       <w:color w:val="2F5496" w:themeColor="accent1" w:themeShade="BF"/>
     </w:rPr>
   </w:style>
-  <w:style w:type="character" w:styleId="Heading6Char" w:customStyle="1">
+  <w:style w:type="character" w:customStyle="1" w:styleId="Heading6Char">
     <w:name w:val="Heading 6 Char"/>
     <w:basedOn w:val="DefaultParagraphFont"/>
     <w:link w:val="Heading6"/>
@@ -5009,7 +4901,7 @@
       <w:color w:val="595959" w:themeColor="text1" w:themeTint="A6"/>
     </w:rPr>
   </w:style>
-  <w:style w:type="character" w:styleId="Heading7Char" w:customStyle="1">
+  <w:style w:type="character" w:customStyle="1" w:styleId="Heading7Char">
     <w:name w:val="Heading 7 Char"/>
     <w:basedOn w:val="DefaultParagraphFont"/>
     <w:link w:val="Heading7"/>
@@ -5021,7 +4913,7 @@
       <w:color w:val="595959" w:themeColor="text1" w:themeTint="A6"/>
     </w:rPr>
   </w:style>
-  <w:style w:type="character" w:styleId="Heading8Char" w:customStyle="1">
+  <w:style w:type="character" w:customStyle="1" w:styleId="Heading8Char">
     <w:name w:val="Heading 8 Char"/>
     <w:basedOn w:val="DefaultParagraphFont"/>
     <w:link w:val="Heading8"/>
@@ -5035,7 +4927,7 @@
       <w:color w:val="272727" w:themeColor="text1" w:themeTint="D8"/>
     </w:rPr>
   </w:style>
-  <w:style w:type="character" w:styleId="Heading9Char" w:customStyle="1">
+  <w:style w:type="character" w:customStyle="1" w:styleId="Heading9Char">
     <w:name w:val="Heading 9 Char"/>
     <w:basedOn w:val="DefaultParagraphFont"/>
     <w:link w:val="Heading9"/>
@@ -5060,21 +4952,21 @@
       <w:contextualSpacing/>
     </w:pPr>
     <w:rPr>
-      <w:rFonts w:asciiTheme="majorHAnsi" w:hAnsiTheme="majorHAnsi" w:eastAsiaTheme="majorEastAsia" w:cstheme="majorBidi"/>
+      <w:rFonts w:asciiTheme="majorHAnsi" w:eastAsiaTheme="majorEastAsia" w:hAnsiTheme="majorHAnsi" w:cstheme="majorBidi"/>
       <w:spacing w:val="-10"/>
       <w:kern w:val="28"/>
       <w:sz w:val="56"/>
       <w:szCs w:val="56"/>
     </w:rPr>
   </w:style>
-  <w:style w:type="character" w:styleId="TitleChar" w:customStyle="1">
+  <w:style w:type="character" w:customStyle="1" w:styleId="TitleChar">
     <w:name w:val="Title Char"/>
     <w:basedOn w:val="DefaultParagraphFont"/>
     <w:link w:val="Title"/>
     <w:uiPriority w:val="10"/>
     <w:rsid w:val="00581762"/>
     <w:rPr>
-      <w:rFonts w:asciiTheme="majorHAnsi" w:hAnsiTheme="majorHAnsi" w:eastAsiaTheme="majorEastAsia" w:cstheme="majorBidi"/>
+      <w:rFonts w:asciiTheme="majorHAnsi" w:eastAsiaTheme="majorEastAsia" w:hAnsiTheme="majorHAnsi" w:cstheme="majorBidi"/>
       <w:spacing w:val="-10"/>
       <w:kern w:val="28"/>
       <w:sz w:val="56"/>
@@ -5102,7 +4994,7 @@
       <w:szCs w:val="28"/>
     </w:rPr>
   </w:style>
-  <w:style w:type="character" w:styleId="SubtitleChar" w:customStyle="1">
+  <w:style w:type="character" w:customStyle="1" w:styleId="SubtitleChar">
     <w:name w:val="Subtitle Char"/>
     <w:basedOn w:val="DefaultParagraphFont"/>
     <w:link w:val="Subtitle"/>
@@ -5134,7 +5026,7 @@
       <w:color w:val="404040" w:themeColor="text1" w:themeTint="BF"/>
     </w:rPr>
   </w:style>
-  <w:style w:type="character" w:styleId="QuoteChar" w:customStyle="1">
+  <w:style w:type="character" w:customStyle="1" w:styleId="QuoteChar">
     <w:name w:val="Quote Char"/>
     <w:basedOn w:val="DefaultParagraphFont"/>
     <w:link w:val="Quote"/>
@@ -5179,8 +5071,8 @@
     <w:rsid w:val="00581762"/>
     <w:pPr>
       <w:pBdr>
-        <w:top w:val="single" w:color="2F5496" w:themeColor="accent1" w:themeShade="BF" w:sz="4" w:space="10"/>
-        <w:bottom w:val="single" w:color="2F5496" w:themeColor="accent1" w:themeShade="BF" w:sz="4" w:space="10"/>
+        <w:top w:val="single" w:sz="4" w:space="10" w:color="2F5496" w:themeColor="accent1" w:themeShade="BF"/>
+        <w:bottom w:val="single" w:sz="4" w:space="10" w:color="2F5496" w:themeColor="accent1" w:themeShade="BF"/>
       </w:pBdr>
       <w:spacing w:before="360" w:after="360"/>
       <w:ind w:left="864" w:right="864"/>
@@ -5192,7 +5084,7 @@
       <w:color w:val="2F5496" w:themeColor="accent1" w:themeShade="BF"/>
     </w:rPr>
   </w:style>
-  <w:style w:type="character" w:styleId="IntenseQuoteChar" w:customStyle="1">
+  <w:style w:type="character" w:customStyle="1" w:styleId="IntenseQuoteChar">
     <w:name w:val="Intense Quote Char"/>
     <w:basedOn w:val="DefaultParagraphFont"/>
     <w:link w:val="IntenseQuote"/>

</xml_diff>